<commit_message>
add: completed introduction and added reference
</commit_message>
<xml_diff>
--- a/Plantilla_Propuesta.docx
+++ b/Plantilla_Propuesta.docx
@@ -25,7 +25,6 @@
               <w:top w:val="single" w:sz="4" w:space="0" w:color="000000"/>
               <w:left w:val="single" w:sz="4" w:space="0" w:color="000000"/>
             </w:tcBorders>
-            <w:shd w:val="clear" w:color="auto" w:fill="auto"/>
           </w:tcPr>
           <w:p>
             <w:pPr>
@@ -170,7 +169,6 @@
             <w:tcBorders>
               <w:top w:val="single" w:sz="4" w:space="0" w:color="000000"/>
             </w:tcBorders>
-            <w:shd w:val="clear" w:color="auto" w:fill="auto"/>
           </w:tcPr>
           <w:p>
             <w:pPr>
@@ -251,7 +249,6 @@
             <w:tcBorders>
               <w:left w:val="single" w:sz="4" w:space="0" w:color="000000"/>
             </w:tcBorders>
-            <w:shd w:val="clear" w:color="auto" w:fill="auto"/>
           </w:tcPr>
           <w:p>
             <w:pPr>
@@ -287,7 +284,6 @@
         <w:tc>
           <w:tcPr>
             <w:tcW w:w="7760" w:type="dxa"/>
-            <w:shd w:val="clear" w:color="auto" w:fill="auto"/>
           </w:tcPr>
           <w:p>
             <w:pPr>
@@ -343,7 +339,6 @@
             <w:tcBorders>
               <w:left w:val="single" w:sz="4" w:space="0" w:color="000000"/>
             </w:tcBorders>
-            <w:shd w:val="clear" w:color="auto" w:fill="auto"/>
           </w:tcPr>
           <w:p>
             <w:pPr>
@@ -373,7 +368,6 @@
         <w:tc>
           <w:tcPr>
             <w:tcW w:w="7760" w:type="dxa"/>
-            <w:shd w:val="clear" w:color="auto" w:fill="auto"/>
           </w:tcPr>
           <w:p>
             <w:pPr>
@@ -427,7 +421,6 @@
             <w:tcBorders>
               <w:left w:val="single" w:sz="4" w:space="0" w:color="000000"/>
             </w:tcBorders>
-            <w:shd w:val="clear" w:color="auto" w:fill="auto"/>
           </w:tcPr>
           <w:p>
             <w:pPr>
@@ -607,7 +600,6 @@
         <w:tc>
           <w:tcPr>
             <w:tcW w:w="7760" w:type="dxa"/>
-            <w:shd w:val="clear" w:color="auto" w:fill="auto"/>
           </w:tcPr>
           <w:p>
             <w:pPr>
@@ -956,7 +948,6 @@
               <w:left w:val="single" w:sz="4" w:space="0" w:color="000000"/>
               <w:bottom w:val="single" w:sz="4" w:space="0" w:color="000000"/>
             </w:tcBorders>
-            <w:shd w:val="clear" w:color="auto" w:fill="auto"/>
           </w:tcPr>
           <w:p>
             <w:pPr>
@@ -1006,7 +997,6 @@
             <w:tcBorders>
               <w:bottom w:val="single" w:sz="4" w:space="0" w:color="000000"/>
             </w:tcBorders>
-            <w:shd w:val="clear" w:color="auto" w:fill="auto"/>
           </w:tcPr>
           <w:p>
             <w:pPr>
@@ -1276,7 +1266,6 @@
               <w:bottom w:val="single" w:sz="6" w:space="0" w:color="000000"/>
               <w:right w:val="single" w:sz="6" w:space="0" w:color="000000"/>
             </w:tcBorders>
-            <w:shd w:val="clear" w:color="auto" w:fill="auto"/>
           </w:tcPr>
           <w:p>
             <w:pPr>
@@ -1357,7 +1346,6 @@
         <w:tc>
           <w:tcPr>
             <w:tcW w:w="779" w:type="dxa"/>
-            <w:shd w:val="clear" w:color="auto" w:fill="auto"/>
           </w:tcPr>
           <w:p>
             <w:pPr>
@@ -1375,7 +1363,6 @@
               <w:left w:val="single" w:sz="6" w:space="0" w:color="000000"/>
               <w:bottom w:val="single" w:sz="6" w:space="0" w:color="000000"/>
             </w:tcBorders>
-            <w:shd w:val="clear" w:color="auto" w:fill="auto"/>
             <w:vAlign w:val="center"/>
           </w:tcPr>
           <w:p>
@@ -1399,7 +1386,6 @@
             <w:tcBorders>
               <w:left w:val="single" w:sz="6" w:space="0" w:color="000000"/>
             </w:tcBorders>
-            <w:shd w:val="clear" w:color="auto" w:fill="auto"/>
           </w:tcPr>
           <w:p>
             <w:pPr>
@@ -1417,7 +1403,6 @@
               <w:left w:val="single" w:sz="6" w:space="0" w:color="000000"/>
               <w:bottom w:val="single" w:sz="6" w:space="0" w:color="000000"/>
             </w:tcBorders>
-            <w:shd w:val="clear" w:color="auto" w:fill="auto"/>
             <w:vAlign w:val="center"/>
           </w:tcPr>
           <w:p>
@@ -1441,7 +1426,6 @@
             <w:tcBorders>
               <w:left w:val="single" w:sz="6" w:space="0" w:color="000000"/>
             </w:tcBorders>
-            <w:shd w:val="clear" w:color="auto" w:fill="auto"/>
           </w:tcPr>
           <w:p>
             <w:pPr>
@@ -1460,7 +1444,6 @@
               <w:bottom w:val="single" w:sz="6" w:space="0" w:color="000000"/>
               <w:right w:val="single" w:sz="6" w:space="0" w:color="000000"/>
             </w:tcBorders>
-            <w:shd w:val="clear" w:color="auto" w:fill="auto"/>
             <w:vAlign w:val="center"/>
           </w:tcPr>
           <w:p>
@@ -1547,7 +1530,6 @@
               <w:left w:val="single" w:sz="6" w:space="0" w:color="000000"/>
               <w:bottom w:val="single" w:sz="6" w:space="0" w:color="000000"/>
             </w:tcBorders>
-            <w:shd w:val="clear" w:color="auto" w:fill="auto"/>
           </w:tcPr>
           <w:p>
             <w:r>
@@ -1564,7 +1546,6 @@
               <w:bottom w:val="single" w:sz="4" w:space="0" w:color="000000"/>
               <w:right w:val="single" w:sz="4" w:space="0" w:color="000000"/>
             </w:tcBorders>
-            <w:shd w:val="clear" w:color="auto" w:fill="auto"/>
           </w:tcPr>
           <w:p>
             <w:r>
@@ -1673,7 +1654,6 @@
               <w:bottom w:val="single" w:sz="6" w:space="0" w:color="000000"/>
               <w:right w:val="single" w:sz="6" w:space="0" w:color="000000"/>
             </w:tcBorders>
-            <w:shd w:val="clear" w:color="auto" w:fill="auto"/>
           </w:tcPr>
           <w:p>
             <w:r>
@@ -1731,7 +1711,6 @@
               <w:left w:val="single" w:sz="6" w:space="0" w:color="000000"/>
               <w:bottom w:val="single" w:sz="6" w:space="0" w:color="000000"/>
             </w:tcBorders>
-            <w:shd w:val="clear" w:color="auto" w:fill="auto"/>
           </w:tcPr>
           <w:p>
             <w:pPr>
@@ -1795,7 +1774,6 @@
               <w:bottom w:val="single" w:sz="6" w:space="0" w:color="000000"/>
               <w:right w:val="single" w:sz="6" w:space="0" w:color="000000"/>
             </w:tcBorders>
-            <w:shd w:val="clear" w:color="auto" w:fill="auto"/>
           </w:tcPr>
           <w:p>
             <w:r>
@@ -1832,7 +1810,6 @@
               <w:left w:val="single" w:sz="6" w:space="0" w:color="000000"/>
               <w:bottom w:val="single" w:sz="6" w:space="0" w:color="000000"/>
             </w:tcBorders>
-            <w:shd w:val="clear" w:color="auto" w:fill="auto"/>
           </w:tcPr>
           <w:p>
             <w:r>
@@ -1873,7 +1850,6 @@
               <w:bottom w:val="single" w:sz="6" w:space="0" w:color="000000"/>
               <w:right w:val="single" w:sz="6" w:space="0" w:color="000000"/>
             </w:tcBorders>
-            <w:shd w:val="clear" w:color="auto" w:fill="auto"/>
           </w:tcPr>
           <w:p>
             <w:pPr>
@@ -1973,7 +1949,6 @@
               <w:bottom w:val="single" w:sz="6" w:space="0" w:color="000000"/>
               <w:right w:val="single" w:sz="6" w:space="0" w:color="000000"/>
             </w:tcBorders>
-            <w:shd w:val="clear" w:color="auto" w:fill="auto"/>
           </w:tcPr>
           <w:p>
             <w:pPr>
@@ -2017,7 +1992,6 @@
               <w:left w:val="single" w:sz="6" w:space="0" w:color="000000"/>
               <w:bottom w:val="single" w:sz="6" w:space="0" w:color="000000"/>
             </w:tcBorders>
-            <w:shd w:val="clear" w:color="auto" w:fill="auto"/>
           </w:tcPr>
           <w:p>
             <w:r>
@@ -2050,7 +2024,6 @@
               <w:bottom w:val="single" w:sz="6" w:space="0" w:color="000000"/>
               <w:right w:val="single" w:sz="6" w:space="0" w:color="000000"/>
             </w:tcBorders>
-            <w:shd w:val="clear" w:color="auto" w:fill="auto"/>
           </w:tcPr>
           <w:p>
             <w:r>
@@ -2087,7 +2060,6 @@
               <w:left w:val="single" w:sz="6" w:space="0" w:color="000000"/>
               <w:bottom w:val="single" w:sz="6" w:space="0" w:color="000000"/>
             </w:tcBorders>
-            <w:shd w:val="clear" w:color="auto" w:fill="auto"/>
           </w:tcPr>
           <w:p>
             <w:pPr>
@@ -2138,7 +2110,6 @@
               <w:bottom w:val="single" w:sz="6" w:space="0" w:color="000000"/>
               <w:right w:val="single" w:sz="6" w:space="0" w:color="000000"/>
             </w:tcBorders>
-            <w:shd w:val="clear" w:color="auto" w:fill="auto"/>
           </w:tcPr>
           <w:p>
             <w:r>
@@ -2175,7 +2146,6 @@
               <w:left w:val="single" w:sz="6" w:space="0" w:color="000000"/>
               <w:bottom w:val="single" w:sz="6" w:space="0" w:color="000000"/>
             </w:tcBorders>
-            <w:shd w:val="clear" w:color="auto" w:fill="auto"/>
           </w:tcPr>
           <w:p>
             <w:r>
@@ -2208,7 +2178,6 @@
               <w:bottom w:val="single" w:sz="6" w:space="0" w:color="000000"/>
               <w:right w:val="single" w:sz="6" w:space="0" w:color="000000"/>
             </w:tcBorders>
-            <w:shd w:val="clear" w:color="auto" w:fill="auto"/>
           </w:tcPr>
           <w:p>
             <w:pPr>
@@ -2285,25 +2254,123 @@
         <w:jc w:val="left"/>
         <w:rPr>
           <w:rFonts w:ascii="Times New Roman" w:eastAsia="Times New Roman" w:hAnsi="Times New Roman" w:cs="Times New Roman"/>
-        </w:rPr>
-      </w:pPr>
-      <w:r>
-        <w:rPr>
-          <w:rFonts w:ascii="Times New Roman" w:eastAsia="Times New Roman" w:hAnsi="Times New Roman" w:cs="Times New Roman"/>
-        </w:rPr>
-        <w:t xml:space="preserve">La presente propuesta tiene como objetivo </w:t>
-      </w:r>
-      <w:r>
-        <w:rPr>
-          <w:rFonts w:ascii="Times New Roman" w:eastAsia="Times New Roman" w:hAnsi="Times New Roman" w:cs="Times New Roman"/>
-        </w:rPr>
-        <w:t>la creación de un proceso integrado de aseguramiento de calidad específicamente diseñado para entornos de despliegue automatizado, alineado con los principios de DevOps. El objetivo es establecer un marco que incorpora prácticas de calidad desde las etapas más tempranas del proyecto y desarrollo, permitiendo detectar y lidiar con defectos de manera temprana</w:t>
-      </w:r>
-      <w:r>
-        <w:rPr>
-          <w:rFonts w:ascii="Times New Roman" w:eastAsia="Times New Roman" w:hAnsi="Times New Roman" w:cs="Times New Roman"/>
-        </w:rPr>
-        <w:t xml:space="preserve">, analizar automáticamente la calidad del código, automatizar casos de pruebas relevantes, generar métricas y ejecutar continuamente las pruebas. </w:t>
+          <w:lang w:val="en-US"/>
+        </w:rPr>
+      </w:pPr>
+      <w:r>
+        <w:rPr>
+          <w:rFonts w:ascii="Times New Roman" w:eastAsia="Times New Roman" w:hAnsi="Times New Roman" w:cs="Times New Roman"/>
+        </w:rPr>
+        <w:t xml:space="preserve">El desarrollo moderno de software requiere de procesos rigurosos de Aseguramiento de Calidad (QA) para </w:t>
+      </w:r>
+      <w:r>
+        <w:rPr>
+          <w:rFonts w:ascii="Times New Roman" w:eastAsia="Times New Roman" w:hAnsi="Times New Roman" w:cs="Times New Roman"/>
+        </w:rPr>
+        <w:t>garantizar</w:t>
+      </w:r>
+      <w:r>
+        <w:rPr>
+          <w:rFonts w:ascii="Times New Roman" w:eastAsia="Times New Roman" w:hAnsi="Times New Roman" w:cs="Times New Roman"/>
+        </w:rPr>
+        <w:t xml:space="preserve"> que los productos desarrollados cumplan con los requerimientos establecidos, se minimicen los defectos y se mantenga una calidad alta durante todo el ciclo de desarrollo del software. </w:t>
+      </w:r>
+      <w:r>
+        <w:rPr>
+          <w:rFonts w:ascii="Times New Roman" w:eastAsia="Times New Roman" w:hAnsi="Times New Roman" w:cs="Times New Roman"/>
+        </w:rPr>
+        <w:t>Según</w:t>
+      </w:r>
+      <w:r>
+        <w:rPr>
+          <w:rFonts w:ascii="Times New Roman" w:eastAsia="Times New Roman" w:hAnsi="Times New Roman" w:cs="Times New Roman"/>
+          <w:lang w:val="es-PY"/>
+        </w:rPr>
+        <w:t xml:space="preserve"> el ISTQB</w:t>
+      </w:r>
+      <w:r>
+        <w:rPr>
+          <w:rFonts w:ascii="Times New Roman" w:eastAsia="Times New Roman" w:hAnsi="Times New Roman" w:cs="Times New Roman"/>
+          <w:lang w:val="es-PY"/>
+        </w:rPr>
+        <w:t xml:space="preserve"> (</w:t>
+      </w:r>
+      <w:r>
+        <w:rPr>
+          <w:rFonts w:ascii="Times New Roman" w:eastAsia="Times New Roman" w:hAnsi="Times New Roman" w:cs="Times New Roman"/>
+          <w:lang w:val="es-PY"/>
+        </w:rPr>
+        <w:t>International Software Testing Qualifications Board</w:t>
+      </w:r>
+      <w:r>
+        <w:rPr>
+          <w:rFonts w:ascii="Times New Roman" w:eastAsia="Times New Roman" w:hAnsi="Times New Roman" w:cs="Times New Roman"/>
+          <w:lang w:val="es-PY"/>
+        </w:rPr>
+        <w:t>)</w:t>
+      </w:r>
+      <w:r>
+        <w:rPr>
+          <w:rFonts w:ascii="Times New Roman" w:eastAsia="Times New Roman" w:hAnsi="Times New Roman" w:cs="Times New Roman"/>
+          <w:lang w:val="es-PY"/>
+        </w:rPr>
+        <w:t xml:space="preserve">, el QA es esencial no solo para encontrar bugs sino entender como el testing reduce riesgos y valida que el software cumpla con las necesidades de los usuarios y del negocio. </w:t>
+      </w:r>
+      <w:r>
+        <w:rPr>
+          <w:rFonts w:ascii="Times New Roman" w:eastAsia="Times New Roman" w:hAnsi="Times New Roman" w:cs="Times New Roman"/>
+          <w:lang w:val="es-PY"/>
+        </w:rPr>
+        <w:t xml:space="preserve">Se destaca que el testing debe iniciar en épocas tempranas y debe ser establecido continuamente en todas las fases del desarrollo, detectando errores </w:t>
+      </w:r>
+      <w:r>
+        <w:rPr>
+          <w:rFonts w:ascii="Times New Roman" w:eastAsia="Times New Roman" w:hAnsi="Times New Roman" w:cs="Times New Roman"/>
+          <w:lang w:val="es-PY"/>
+        </w:rPr>
+        <w:t>lo antes posible</w:t>
+      </w:r>
+      <w:r>
+        <w:rPr>
+          <w:rFonts w:ascii="Times New Roman" w:eastAsia="Times New Roman" w:hAnsi="Times New Roman" w:cs="Times New Roman"/>
+          <w:lang w:val="es-PY"/>
+        </w:rPr>
+        <w:t>, lo cual ayuda a ahorrar recursos y aumentar la confianz</w:t>
+      </w:r>
+      <w:r>
+        <w:rPr>
+          <w:rFonts w:ascii="Times New Roman" w:eastAsia="Times New Roman" w:hAnsi="Times New Roman" w:cs="Times New Roman"/>
+          <w:lang w:val="es-PY"/>
+        </w:rPr>
+        <w:t>a</w:t>
+      </w:r>
+      <w:r>
+        <w:rPr>
+          <w:rFonts w:ascii="Times New Roman" w:eastAsia="Times New Roman" w:hAnsi="Times New Roman" w:cs="Times New Roman"/>
+          <w:lang w:val="es-PY"/>
+        </w:rPr>
+        <w:t xml:space="preserve"> en el producto</w:t>
+      </w:r>
+      <w:r>
+        <w:rPr>
+          <w:rFonts w:ascii="Times New Roman" w:eastAsia="Times New Roman" w:hAnsi="Times New Roman" w:cs="Times New Roman"/>
+          <w:lang w:val="es-PY"/>
+        </w:rPr>
+        <w:t>.</w:t>
+      </w:r>
+      <w:r>
+        <w:rPr>
+          <w:rFonts w:ascii="Times New Roman" w:eastAsia="Times New Roman" w:hAnsi="Times New Roman" w:cs="Times New Roman"/>
+          <w:lang w:val="es-PY"/>
+        </w:rPr>
+        <w:t xml:space="preserve"> [1</w:t>
+      </w:r>
+      <w:r>
+        <w:rPr>
+          <w:rFonts w:ascii="Times New Roman" w:eastAsia="Times New Roman" w:hAnsi="Times New Roman" w:cs="Times New Roman"/>
+          <w:lang w:val="en-US"/>
+        </w:rPr>
+        <w:t>]</w:t>
       </w:r>
     </w:p>
     <w:p>
@@ -2312,14 +2379,9 @@
         <w:jc w:val="left"/>
         <w:rPr>
           <w:rFonts w:ascii="Times New Roman" w:eastAsia="Times New Roman" w:hAnsi="Times New Roman" w:cs="Times New Roman"/>
-        </w:rPr>
-      </w:pPr>
-      <w:r>
-        <w:rPr>
-          <w:rFonts w:ascii="Times New Roman" w:eastAsia="Times New Roman" w:hAnsi="Times New Roman" w:cs="Times New Roman"/>
-        </w:rPr>
-        <w:t xml:space="preserve">La automatización y las métricas constituyen los pilares fundamentales de este enfoque. No solo orientado a ejecutar pruebas funcionales, sino también la validación de criterios no funcionales, como el rendimiento, la seguridad y la mantenibilidad. Al mismo tiempo generando indicadores clave que permiten evaluar el estado y la evolución de la calidad del desarrollo. </w:t>
-      </w:r>
+          <w:lang w:val="en-US"/>
+        </w:rPr>
+      </w:pPr>
     </w:p>
     <w:p>
       <w:pPr>
@@ -2327,13 +2389,57 @@
         <w:jc w:val="left"/>
         <w:rPr>
           <w:rFonts w:ascii="Times New Roman" w:eastAsia="Times New Roman" w:hAnsi="Times New Roman" w:cs="Times New Roman"/>
-        </w:rPr>
-      </w:pPr>
-      <w:r>
-        <w:rPr>
-          <w:rFonts w:ascii="Times New Roman" w:eastAsia="Times New Roman" w:hAnsi="Times New Roman" w:cs="Times New Roman"/>
-        </w:rPr>
-        <w:t>Este enfoque no solo busca mejorar la calidad del código, sino que también persigue lograr una retroalimentación rápida y accionable que contribuya a mejorar la eficiencia del ciclo de vida del desarrollo y del proyecto en general, promoviendo un flujo de trabajo más ágil, predecible y sostenible.</w:t>
+          <w:lang w:val="en-US"/>
+        </w:rPr>
+      </w:pPr>
+      <w:r>
+        <w:rPr>
+          <w:rFonts w:ascii="Times New Roman" w:eastAsia="Times New Roman" w:hAnsi="Times New Roman" w:cs="Times New Roman"/>
+          <w:lang w:val="en-US"/>
+        </w:rPr>
+        <w:t>DevOps es un enfoque de Desarrollo de software que integra a los equipos de Desarrollo y Operaciones en una entidad unificada para optimizer la entrega de software y mejorar la colaboraci</w:t>
+      </w:r>
+      <w:r>
+        <w:rPr>
+          <w:rFonts w:ascii="Times New Roman" w:eastAsia="Times New Roman" w:hAnsi="Times New Roman" w:cs="Times New Roman"/>
+          <w:lang w:val="es-PY"/>
+        </w:rPr>
+        <w:t xml:space="preserve">ón. </w:t>
+      </w:r>
+      <w:r>
+        <w:rPr>
+          <w:rFonts w:ascii="Times New Roman" w:eastAsia="Times New Roman" w:hAnsi="Times New Roman" w:cs="Times New Roman"/>
+          <w:lang w:val="es-PY"/>
+        </w:rPr>
+        <w:t>Fomenta la integración y entrega continua y especialmente la automatización a lo largo de todo el ciclo de vida del producto</w:t>
+      </w:r>
+      <w:r>
+        <w:rPr>
+          <w:rFonts w:ascii="Times New Roman" w:eastAsia="Times New Roman" w:hAnsi="Times New Roman" w:cs="Times New Roman"/>
+          <w:lang w:val="es-PY"/>
+        </w:rPr>
+        <w:t>, lo cual alivia las limitaciones de los métodos tradicionales y hasta de los ágiles.</w:t>
+      </w:r>
+      <w:r>
+        <w:rPr>
+          <w:rFonts w:ascii="Times New Roman" w:eastAsia="Times New Roman" w:hAnsi="Times New Roman" w:cs="Times New Roman"/>
+          <w:lang w:val="es-PY"/>
+        </w:rPr>
+        <w:t xml:space="preserve"> Uno de los aspectos más importantes de esta práctica es la implementación del CI/CD (Integración Continua/Entrega Continua), que automatiza el compilamiento, el testeo y el desarrollo del software. </w:t>
+      </w:r>
+      <w:r>
+        <w:rPr>
+          <w:rFonts w:ascii="Times New Roman" w:eastAsia="Times New Roman" w:hAnsi="Times New Roman" w:cs="Times New Roman"/>
+          <w:lang w:val="es-PY"/>
+        </w:rPr>
+        <w:t>Esto permite que los cambios hechos en el código se integren continuamente y se prueben automáticamente, permitiendo lanzamientos rápidos y confiables con una mínima intervención manual</w:t>
+      </w:r>
+      <w:r>
+        <w:rPr>
+          <w:rFonts w:ascii="Times New Roman" w:eastAsia="Times New Roman" w:hAnsi="Times New Roman" w:cs="Times New Roman"/>
+          <w:lang w:val="es-PY"/>
+        </w:rPr>
+        <w:t>. [2]</w:t>
       </w:r>
     </w:p>
     <w:p>
@@ -2342,8 +2448,54 @@
         <w:jc w:val="left"/>
         <w:rPr>
           <w:rFonts w:ascii="Times New Roman" w:eastAsia="Times New Roman" w:hAnsi="Times New Roman" w:cs="Times New Roman"/>
-        </w:rPr>
-      </w:pPr>
+          <w:lang w:val="es-PY"/>
+        </w:rPr>
+      </w:pPr>
+    </w:p>
+    <w:p>
+      <w:pPr>
+        <w:spacing w:line="276" w:lineRule="auto"/>
+        <w:jc w:val="left"/>
+        <w:rPr>
+          <w:rFonts w:ascii="Times New Roman" w:eastAsia="Times New Roman" w:hAnsi="Times New Roman" w:cs="Times New Roman"/>
+          <w:lang w:val="es-PY"/>
+        </w:rPr>
+      </w:pPr>
+      <w:r>
+        <w:rPr>
+          <w:rFonts w:ascii="Times New Roman" w:eastAsia="Times New Roman" w:hAnsi="Times New Roman" w:cs="Times New Roman"/>
+          <w:lang w:val="es-PY"/>
+        </w:rPr>
+        <w:t xml:space="preserve">La integración de procesos de QA dentro de entornos DevOps y pipelines CI/CD representa el siguiente paso hacia un proceso de entrega de software más confiable, ágil y eficiente. </w:t>
+      </w:r>
+      <w:r>
+        <w:rPr>
+          <w:rFonts w:ascii="Times New Roman" w:eastAsia="Times New Roman" w:hAnsi="Times New Roman" w:cs="Times New Roman"/>
+          <w:lang w:val="es-PY"/>
+        </w:rPr>
+        <w:t xml:space="preserve">Al incorporar prácticas de aseguramiento de calidad desde las primeras etapas y automatizar pruebas dentro del pipeline, se garantiza que cada cambio pase por validaciones continuamente antes de ser lanzado. </w:t>
+      </w:r>
+      <w:r>
+        <w:rPr>
+          <w:rFonts w:ascii="Times New Roman" w:eastAsia="Times New Roman" w:hAnsi="Times New Roman" w:cs="Times New Roman"/>
+          <w:lang w:val="es-PY"/>
+        </w:rPr>
+        <w:t xml:space="preserve">Esta combinación no solo acelera la detección de defectos, sino que asegura también que la calidad no se vea afectada por la velocidad de entrega. </w:t>
+      </w:r>
+      <w:r>
+        <w:rPr>
+          <w:rFonts w:ascii="Times New Roman" w:eastAsia="Times New Roman" w:hAnsi="Times New Roman" w:cs="Times New Roman"/>
+          <w:lang w:val="es-PY"/>
+        </w:rPr>
+        <w:t>En el marco de este trabajo, se busca demostrar cómo la integración estratégica de QA en flujos DevOps, apoyado en CI/CD, puede reducir riesgos, optimizar recursos y entregar productos de alta calidad de forma consistente</w:t>
+      </w:r>
+      <w:r>
+        <w:rPr>
+          <w:rFonts w:ascii="Times New Roman" w:eastAsia="Times New Roman" w:hAnsi="Times New Roman" w:cs="Times New Roman"/>
+          <w:lang w:val="es-PY"/>
+        </w:rPr>
+        <w:t>, alineando así los objetivos técnicos con las necesidades del negocio y la satisfacción del usuario final.</w:t>
+      </w:r>
     </w:p>
     <w:p>
       <w:pPr>
@@ -3014,6 +3166,7 @@
           <w:rFonts w:ascii="Times New Roman" w:eastAsia="Times New Roman" w:hAnsi="Times New Roman" w:cs="Times New Roman"/>
           <w:color w:val="000000"/>
         </w:rPr>
+        <w:lastRenderedPageBreak/>
         <w:br/>
       </w:r>
     </w:p>
@@ -3265,7 +3418,6 @@
         <w:rPr>
           <w:rFonts w:ascii="Times New Roman" w:eastAsia="Times New Roman" w:hAnsi="Times New Roman" w:cs="Times New Roman"/>
         </w:rPr>
-        <w:lastRenderedPageBreak/>
         <w:t>XX</w:t>
       </w:r>
     </w:p>
@@ -3524,7 +3676,6 @@
         <w:tc>
           <w:tcPr>
             <w:tcW w:w="4340" w:type="dxa"/>
-            <w:shd w:val="clear" w:color="auto" w:fill="auto"/>
             <w:tcMar>
               <w:top w:w="100" w:type="dxa"/>
               <w:left w:w="100" w:type="dxa"/>
@@ -3553,7 +3704,6 @@
         <w:tc>
           <w:tcPr>
             <w:tcW w:w="1520" w:type="dxa"/>
-            <w:shd w:val="clear" w:color="auto" w:fill="auto"/>
             <w:tcMar>
               <w:top w:w="100" w:type="dxa"/>
               <w:left w:w="100" w:type="dxa"/>
@@ -3582,7 +3732,6 @@
         <w:tc>
           <w:tcPr>
             <w:tcW w:w="1430" w:type="dxa"/>
-            <w:shd w:val="clear" w:color="auto" w:fill="auto"/>
             <w:tcMar>
               <w:top w:w="100" w:type="dxa"/>
               <w:left w:w="100" w:type="dxa"/>
@@ -3611,7 +3760,6 @@
         <w:tc>
           <w:tcPr>
             <w:tcW w:w="2105" w:type="dxa"/>
-            <w:shd w:val="clear" w:color="auto" w:fill="auto"/>
             <w:tcMar>
               <w:top w:w="100" w:type="dxa"/>
               <w:left w:w="100" w:type="dxa"/>
@@ -3645,7 +3793,6 @@
         <w:tc>
           <w:tcPr>
             <w:tcW w:w="4340" w:type="dxa"/>
-            <w:shd w:val="clear" w:color="auto" w:fill="auto"/>
             <w:tcMar>
               <w:top w:w="100" w:type="dxa"/>
               <w:left w:w="100" w:type="dxa"/>
@@ -3674,7 +3821,6 @@
         <w:tc>
           <w:tcPr>
             <w:tcW w:w="1520" w:type="dxa"/>
-            <w:shd w:val="clear" w:color="auto" w:fill="auto"/>
             <w:tcMar>
               <w:top w:w="100" w:type="dxa"/>
               <w:left w:w="100" w:type="dxa"/>
@@ -3703,7 +3849,6 @@
         <w:tc>
           <w:tcPr>
             <w:tcW w:w="1430" w:type="dxa"/>
-            <w:shd w:val="clear" w:color="auto" w:fill="auto"/>
             <w:tcMar>
               <w:top w:w="100" w:type="dxa"/>
               <w:left w:w="100" w:type="dxa"/>
@@ -3732,7 +3877,6 @@
         <w:tc>
           <w:tcPr>
             <w:tcW w:w="2105" w:type="dxa"/>
-            <w:shd w:val="clear" w:color="auto" w:fill="auto"/>
             <w:tcMar>
               <w:top w:w="100" w:type="dxa"/>
               <w:left w:w="100" w:type="dxa"/>
@@ -4753,7 +4897,42 @@
         <w:rPr>
           <w:rFonts w:ascii="Times New Roman" w:eastAsia="Times New Roman" w:hAnsi="Times New Roman" w:cs="Times New Roman"/>
         </w:rPr>
-        <w:t>Referencias…</w:t>
+        <w:t xml:space="preserve">International Software Testing Qualifications Board (ISTQB). Certified Tester Foundation Level Syllabus, version 4.0 [Internet]. 2024 Nov [cited 2025 Aug 11]. Available from: </w:t>
+      </w:r>
+      <w:hyperlink r:id="rId11" w:history="1">
+        <w:r>
+          <w:rPr>
+            <w:rStyle w:val="Hyperlink"/>
+            <w:rFonts w:ascii="Times New Roman" w:eastAsia="Times New Roman" w:hAnsi="Times New Roman" w:cs="Times New Roman"/>
+          </w:rPr>
+          <w:t>https://istqb.org/wp-content/uploads/2024/11/ISTQB_CTFL_Syllabus_v4.0.1.pdf</w:t>
+        </w:r>
+      </w:hyperlink>
+    </w:p>
+    <w:p>
+      <w:pPr>
+        <w:keepNext/>
+        <w:numPr>
+          <w:ilvl w:val="0"/>
+          <w:numId w:val="1"/>
+        </w:numPr>
+        <w:pBdr>
+          <w:top w:val="nil"/>
+          <w:left w:val="nil"/>
+          <w:bottom w:val="nil"/>
+          <w:right w:val="nil"/>
+          <w:between w:val="nil"/>
+        </w:pBdr>
+        <w:spacing w:before="240" w:after="120"/>
+        <w:rPr>
+          <w:rFonts w:ascii="Times New Roman" w:eastAsia="Times New Roman" w:hAnsi="Times New Roman" w:cs="Times New Roman"/>
+        </w:rPr>
+      </w:pPr>
+      <w:r>
+        <w:rPr>
+          <w:rFonts w:ascii="Times New Roman" w:eastAsia="Times New Roman" w:hAnsi="Times New Roman" w:cs="Times New Roman"/>
+        </w:rPr>
+        <w:t>Gokarnaa M, Singhb R. DevOps: A Historical Review and Future Works [Internet]. arXiv preprint arXiv:2012.06145; 2020 [cited 2025 Aug 12]. Available from: https://arxiv.org/abs/2012.06145</w:t>
       </w:r>
     </w:p>
     <w:p>
@@ -4768,7 +4947,7 @@
       </w:pPr>
     </w:p>
     <w:sectPr>
-      <w:footerReference w:type="default" r:id="rId11"/>
+      <w:footerReference w:type="default" r:id="rId12"/>
       <w:pgSz w:w="11906" w:h="16838"/>
       <w:pgMar w:top="851" w:right="1134" w:bottom="851" w:left="1134" w:header="720" w:footer="720" w:gutter="0"/>
       <w:pgNumType w:start="0"/>

</xml_diff>

<commit_message>
add: objetivo principal (wip)
</commit_message>
<xml_diff>
--- a/Plantilla_Propuesta.docx
+++ b/Plantilla_Propuesta.docx
@@ -673,6 +673,7 @@
               </w:rPr>
               <w:t>Enrique G. S</w:t>
             </w:r>
+            <w:proofErr w:type="spellStart"/>
             <w:r>
               <w:rPr>
                 <w:rFonts w:ascii="Times New Roman" w:eastAsia="Times New Roman" w:hAnsi="Times New Roman" w:cs="Times New Roman"/>
@@ -681,7 +682,18 @@
                 <w:szCs w:val="28"/>
                 <w:lang w:val="es-PY"/>
               </w:rPr>
-              <w:t>ánchez Caballero</w:t>
+              <w:t>ánchez</w:t>
+            </w:r>
+            <w:proofErr w:type="spellEnd"/>
+            <w:r>
+              <w:rPr>
+                <w:rFonts w:ascii="Times New Roman" w:eastAsia="Times New Roman" w:hAnsi="Times New Roman" w:cs="Times New Roman"/>
+                <w:b/>
+                <w:sz w:val="28"/>
+                <w:szCs w:val="28"/>
+                <w:lang w:val="es-PY"/>
+              </w:rPr>
+              <w:t xml:space="preserve"> Caballero</w:t>
             </w:r>
           </w:p>
           <w:p>
@@ -863,14 +875,46 @@
                 <w:rFonts w:ascii="Times New Roman" w:eastAsia="Times New Roman" w:hAnsi="Times New Roman" w:cs="Times New Roman"/>
                 <w:lang w:val="es-PY"/>
               </w:rPr>
-              <w:t xml:space="preserve">Ing. Ellen Lujan Mendez </w:t>
+              <w:t xml:space="preserve">Ing. Ellen Lujan </w:t>
+            </w:r>
+            <w:proofErr w:type="spellStart"/>
+            <w:r>
+              <w:rPr>
+                <w:rFonts w:ascii="Times New Roman" w:eastAsia="Times New Roman" w:hAnsi="Times New Roman" w:cs="Times New Roman"/>
+                <w:lang w:val="es-PY"/>
+              </w:rPr>
+              <w:t>Mendez</w:t>
+            </w:r>
+            <w:proofErr w:type="spellEnd"/>
+            <w:r>
+              <w:rPr>
+                <w:rFonts w:ascii="Times New Roman" w:eastAsia="Times New Roman" w:hAnsi="Times New Roman" w:cs="Times New Roman"/>
+                <w:lang w:val="es-PY"/>
+              </w:rPr>
+              <w:t xml:space="preserve"> </w:t>
             </w:r>
             <w:r>
               <w:rPr>
                 <w:rFonts w:ascii="Times New Roman" w:eastAsia="Times New Roman" w:hAnsi="Times New Roman" w:cs="Times New Roman"/>
                 <w:lang w:val="es-PY"/>
               </w:rPr>
-              <w:t>Xavier, Mag.</w:t>
+              <w:t xml:space="preserve">Xavier, </w:t>
+            </w:r>
+            <w:proofErr w:type="spellStart"/>
+            <w:r>
+              <w:rPr>
+                <w:rFonts w:ascii="Times New Roman" w:eastAsia="Times New Roman" w:hAnsi="Times New Roman" w:cs="Times New Roman"/>
+                <w:lang w:val="es-PY"/>
+              </w:rPr>
+              <w:t>Mag</w:t>
+            </w:r>
+            <w:proofErr w:type="spellEnd"/>
+            <w:r>
+              <w:rPr>
+                <w:rFonts w:ascii="Times New Roman" w:eastAsia="Times New Roman" w:hAnsi="Times New Roman" w:cs="Times New Roman"/>
+                <w:lang w:val="es-PY"/>
+              </w:rPr>
+              <w:t>.</w:t>
             </w:r>
           </w:p>
           <w:p>
@@ -2584,47 +2628,14 @@
     </w:p>
     <w:p>
       <w:pPr>
-        <w:widowControl w:val="0"/>
-        <w:spacing w:before="43"/>
-        <w:ind w:left="720" w:right="684"/>
-        <w:jc w:val="left"/>
-        <w:rPr>
-          <w:rFonts w:ascii="CG Times" w:eastAsia="CG Times" w:hAnsi="CG Times" w:cs="CG Times"/>
-          <w:b/>
-          <w:color w:val="000000"/>
-          <w:lang w:val="es-PY"/>
-        </w:rPr>
-      </w:pPr>
-      <w:r>
-        <w:rPr>
-          <w:rFonts w:ascii="Times New Roman" w:eastAsia="Times New Roman" w:hAnsi="Times New Roman" w:cs="Times New Roman"/>
-        </w:rPr>
-        <w:t xml:space="preserve">Proponer un proceso de aseguramiento de calidad sobre un proyecto </w:t>
-      </w:r>
-      <w:r>
-        <w:rPr>
-          <w:rFonts w:ascii="Times New Roman" w:eastAsia="Times New Roman" w:hAnsi="Times New Roman" w:cs="Times New Roman"/>
-        </w:rPr>
-        <w:t xml:space="preserve">para asegurar la detección temprana de defectos, analizando los requerimientos, el código para detectar defectos de manera temprana, diseñando y ejecutando pruebas automáticas y por último implementando métricas para </w:t>
-      </w:r>
-      <w:r>
-        <w:rPr>
-          <w:rFonts w:ascii="Times New Roman" w:eastAsia="Times New Roman" w:hAnsi="Times New Roman" w:cs="Times New Roman"/>
-        </w:rPr>
-        <w:t xml:space="preserve">identificar cuellos de botella, </w:t>
-      </w:r>
-      <w:r>
-        <w:rPr>
-          <w:rFonts w:ascii="Times New Roman" w:eastAsia="Times New Roman" w:hAnsi="Times New Roman" w:cs="Times New Roman"/>
-          <w:lang w:val="es-PY"/>
-        </w:rPr>
-        <w:t>áreas de riesgo y oportunidades de mejora</w:t>
-      </w:r>
-    </w:p>
-    <w:p>
-      <w:pPr>
         <w:ind w:left="720"/>
       </w:pPr>
+      <w:r>
+        <w:rPr>
+          <w:rFonts w:ascii="Times New Roman" w:eastAsia="Times New Roman" w:hAnsi="Times New Roman" w:cs="Times New Roman"/>
+        </w:rPr>
+        <w:t>Se propone implementar un proceso de aseguramiento de calidad en un proyecto con el objetivo de garantizar la detección temprana de defectos. Este proceso incluye el análisis de requerimientos y del código para identificar posibles fallos desde las primeras etapas, el diseño y la ejecución de pruebas automáticas, y finalmente, la implementación de métricas que permitan identificar cuellos de botella, áreas de riesgo y oportunidades de mejora.</w:t>
+      </w:r>
       <w:r>
         <w:rPr>
           <w:rFonts w:ascii="Times New Roman" w:eastAsia="Times New Roman" w:hAnsi="Times New Roman" w:cs="Times New Roman"/>
@@ -2815,12 +2826,21 @@
         </w:rPr>
         <w:t xml:space="preserve"> mecanismos de automatiza</w:t>
       </w:r>
+      <w:proofErr w:type="spellStart"/>
       <w:r>
         <w:rPr>
           <w:rFonts w:ascii="Times New Roman" w:eastAsia="Times New Roman" w:hAnsi="Times New Roman" w:cs="Times New Roman"/>
           <w:lang w:val="es-PY"/>
         </w:rPr>
-        <w:t>ción para pruebas funcionales y no funcionales</w:t>
+        <w:t>ción</w:t>
+      </w:r>
+      <w:proofErr w:type="spellEnd"/>
+      <w:r>
+        <w:rPr>
+          <w:rFonts w:ascii="Times New Roman" w:eastAsia="Times New Roman" w:hAnsi="Times New Roman" w:cs="Times New Roman"/>
+          <w:lang w:val="es-PY"/>
+        </w:rPr>
+        <w:t xml:space="preserve"> para pruebas funcionales y no funcionales</w:t>
       </w:r>
     </w:p>
     <w:p>
@@ -2872,14 +2892,9 @@
           <w:rFonts w:ascii="Times New Roman" w:eastAsia="Times New Roman" w:hAnsi="Times New Roman" w:cs="Times New Roman"/>
           <w:sz w:val="16"/>
           <w:szCs w:val="16"/>
-        </w:rPr>
-      </w:pPr>
-      <w:r>
-        <w:rPr>
-          <w:rFonts w:ascii="Times New Roman" w:eastAsia="Times New Roman" w:hAnsi="Times New Roman" w:cs="Times New Roman"/>
-        </w:rPr>
-        <w:t>Mejorar los tiempos de retroalimentación en el ciclo del desarrollo</w:t>
-      </w:r>
+          <w:lang w:val="es-PY"/>
+        </w:rPr>
+      </w:pPr>
     </w:p>
     <w:p>
       <w:pPr>
@@ -4897,7 +4912,133 @@
         <w:rPr>
           <w:rFonts w:ascii="Times New Roman" w:eastAsia="Times New Roman" w:hAnsi="Times New Roman" w:cs="Times New Roman"/>
         </w:rPr>
-        <w:t xml:space="preserve">International Software Testing Qualifications Board (ISTQB). Certified Tester Foundation Level Syllabus, version 4.0 [Internet]. 2024 Nov [cited 2025 Aug 11]. Available from: </w:t>
+        <w:t xml:space="preserve">International Software Testing Qualifications Board (ISTQB). </w:t>
+      </w:r>
+      <w:proofErr w:type="spellStart"/>
+      <w:r>
+        <w:rPr>
+          <w:rFonts w:ascii="Times New Roman" w:eastAsia="Times New Roman" w:hAnsi="Times New Roman" w:cs="Times New Roman"/>
+        </w:rPr>
+        <w:t>Certified</w:t>
+      </w:r>
+      <w:proofErr w:type="spellEnd"/>
+      <w:r>
+        <w:rPr>
+          <w:rFonts w:ascii="Times New Roman" w:eastAsia="Times New Roman" w:hAnsi="Times New Roman" w:cs="Times New Roman"/>
+        </w:rPr>
+        <w:t xml:space="preserve"> </w:t>
+      </w:r>
+      <w:proofErr w:type="spellStart"/>
+      <w:r>
+        <w:rPr>
+          <w:rFonts w:ascii="Times New Roman" w:eastAsia="Times New Roman" w:hAnsi="Times New Roman" w:cs="Times New Roman"/>
+        </w:rPr>
+        <w:t>Tester</w:t>
+      </w:r>
+      <w:proofErr w:type="spellEnd"/>
+      <w:r>
+        <w:rPr>
+          <w:rFonts w:ascii="Times New Roman" w:eastAsia="Times New Roman" w:hAnsi="Times New Roman" w:cs="Times New Roman"/>
+        </w:rPr>
+        <w:t xml:space="preserve"> </w:t>
+      </w:r>
+      <w:proofErr w:type="spellStart"/>
+      <w:r>
+        <w:rPr>
+          <w:rFonts w:ascii="Times New Roman" w:eastAsia="Times New Roman" w:hAnsi="Times New Roman" w:cs="Times New Roman"/>
+        </w:rPr>
+        <w:t>Foundation</w:t>
+      </w:r>
+      <w:proofErr w:type="spellEnd"/>
+      <w:r>
+        <w:rPr>
+          <w:rFonts w:ascii="Times New Roman" w:eastAsia="Times New Roman" w:hAnsi="Times New Roman" w:cs="Times New Roman"/>
+        </w:rPr>
+        <w:t xml:space="preserve"> </w:t>
+      </w:r>
+      <w:proofErr w:type="spellStart"/>
+      <w:r>
+        <w:rPr>
+          <w:rFonts w:ascii="Times New Roman" w:eastAsia="Times New Roman" w:hAnsi="Times New Roman" w:cs="Times New Roman"/>
+        </w:rPr>
+        <w:t>Level</w:t>
+      </w:r>
+      <w:proofErr w:type="spellEnd"/>
+      <w:r>
+        <w:rPr>
+          <w:rFonts w:ascii="Times New Roman" w:eastAsia="Times New Roman" w:hAnsi="Times New Roman" w:cs="Times New Roman"/>
+        </w:rPr>
+        <w:t xml:space="preserve"> Syllabus, </w:t>
+      </w:r>
+      <w:proofErr w:type="spellStart"/>
+      <w:r>
+        <w:rPr>
+          <w:rFonts w:ascii="Times New Roman" w:eastAsia="Times New Roman" w:hAnsi="Times New Roman" w:cs="Times New Roman"/>
+        </w:rPr>
+        <w:t>version</w:t>
+      </w:r>
+      <w:proofErr w:type="spellEnd"/>
+      <w:r>
+        <w:rPr>
+          <w:rFonts w:ascii="Times New Roman" w:eastAsia="Times New Roman" w:hAnsi="Times New Roman" w:cs="Times New Roman"/>
+        </w:rPr>
+        <w:t xml:space="preserve"> 4.0 [Internet]. 2024 Nov [</w:t>
+      </w:r>
+      <w:proofErr w:type="spellStart"/>
+      <w:r>
+        <w:rPr>
+          <w:rFonts w:ascii="Times New Roman" w:eastAsia="Times New Roman" w:hAnsi="Times New Roman" w:cs="Times New Roman"/>
+        </w:rPr>
+        <w:t>cited</w:t>
+      </w:r>
+      <w:proofErr w:type="spellEnd"/>
+      <w:r>
+        <w:rPr>
+          <w:rFonts w:ascii="Times New Roman" w:eastAsia="Times New Roman" w:hAnsi="Times New Roman" w:cs="Times New Roman"/>
+        </w:rPr>
+        <w:t xml:space="preserve"> 2025 </w:t>
+      </w:r>
+      <w:proofErr w:type="spellStart"/>
+      <w:r>
+        <w:rPr>
+          <w:rFonts w:ascii="Times New Roman" w:eastAsia="Times New Roman" w:hAnsi="Times New Roman" w:cs="Times New Roman"/>
+        </w:rPr>
+        <w:t>Aug</w:t>
+      </w:r>
+      <w:proofErr w:type="spellEnd"/>
+      <w:r>
+        <w:rPr>
+          <w:rFonts w:ascii="Times New Roman" w:eastAsia="Times New Roman" w:hAnsi="Times New Roman" w:cs="Times New Roman"/>
+        </w:rPr>
+        <w:t xml:space="preserve"> 11]. </w:t>
+      </w:r>
+      <w:proofErr w:type="spellStart"/>
+      <w:r>
+        <w:rPr>
+          <w:rFonts w:ascii="Times New Roman" w:eastAsia="Times New Roman" w:hAnsi="Times New Roman" w:cs="Times New Roman"/>
+        </w:rPr>
+        <w:t>Available</w:t>
+      </w:r>
+      <w:proofErr w:type="spellEnd"/>
+      <w:r>
+        <w:rPr>
+          <w:rFonts w:ascii="Times New Roman" w:eastAsia="Times New Roman" w:hAnsi="Times New Roman" w:cs="Times New Roman"/>
+        </w:rPr>
+        <w:t xml:space="preserve"> </w:t>
+      </w:r>
+      <w:proofErr w:type="spellStart"/>
+      <w:r>
+        <w:rPr>
+          <w:rFonts w:ascii="Times New Roman" w:eastAsia="Times New Roman" w:hAnsi="Times New Roman" w:cs="Times New Roman"/>
+        </w:rPr>
+        <w:t>from</w:t>
+      </w:r>
+      <w:proofErr w:type="spellEnd"/>
+      <w:r>
+        <w:rPr>
+          <w:rFonts w:ascii="Times New Roman" w:eastAsia="Times New Roman" w:hAnsi="Times New Roman" w:cs="Times New Roman"/>
+        </w:rPr>
+        <w:t xml:space="preserve">: </w:t>
       </w:r>
       <w:hyperlink r:id="rId11" w:history="1">
         <w:r>
@@ -4928,11 +5069,145 @@
           <w:rFonts w:ascii="Times New Roman" w:eastAsia="Times New Roman" w:hAnsi="Times New Roman" w:cs="Times New Roman"/>
         </w:rPr>
       </w:pPr>
-      <w:r>
-        <w:rPr>
-          <w:rFonts w:ascii="Times New Roman" w:eastAsia="Times New Roman" w:hAnsi="Times New Roman" w:cs="Times New Roman"/>
-        </w:rPr>
-        <w:t>Gokarnaa M, Singhb R. DevOps: A Historical Review and Future Works [Internet]. arXiv preprint arXiv:2012.06145; 2020 [cited 2025 Aug 12]. Available from: https://arxiv.org/abs/2012.06145</w:t>
+      <w:proofErr w:type="spellStart"/>
+      <w:r>
+        <w:rPr>
+          <w:rFonts w:ascii="Times New Roman" w:eastAsia="Times New Roman" w:hAnsi="Times New Roman" w:cs="Times New Roman"/>
+        </w:rPr>
+        <w:t>Gokarnaa</w:t>
+      </w:r>
+      <w:proofErr w:type="spellEnd"/>
+      <w:r>
+        <w:rPr>
+          <w:rFonts w:ascii="Times New Roman" w:eastAsia="Times New Roman" w:hAnsi="Times New Roman" w:cs="Times New Roman"/>
+        </w:rPr>
+        <w:t xml:space="preserve"> M, </w:t>
+      </w:r>
+      <w:proofErr w:type="spellStart"/>
+      <w:r>
+        <w:rPr>
+          <w:rFonts w:ascii="Times New Roman" w:eastAsia="Times New Roman" w:hAnsi="Times New Roman" w:cs="Times New Roman"/>
+        </w:rPr>
+        <w:t>Singhb</w:t>
+      </w:r>
+      <w:proofErr w:type="spellEnd"/>
+      <w:r>
+        <w:rPr>
+          <w:rFonts w:ascii="Times New Roman" w:eastAsia="Times New Roman" w:hAnsi="Times New Roman" w:cs="Times New Roman"/>
+        </w:rPr>
+        <w:t xml:space="preserve"> R. DevOps: A </w:t>
+      </w:r>
+      <w:proofErr w:type="spellStart"/>
+      <w:r>
+        <w:rPr>
+          <w:rFonts w:ascii="Times New Roman" w:eastAsia="Times New Roman" w:hAnsi="Times New Roman" w:cs="Times New Roman"/>
+        </w:rPr>
+        <w:t>Historical</w:t>
+      </w:r>
+      <w:proofErr w:type="spellEnd"/>
+      <w:r>
+        <w:rPr>
+          <w:rFonts w:ascii="Times New Roman" w:eastAsia="Times New Roman" w:hAnsi="Times New Roman" w:cs="Times New Roman"/>
+        </w:rPr>
+        <w:t xml:space="preserve"> </w:t>
+      </w:r>
+      <w:proofErr w:type="spellStart"/>
+      <w:r>
+        <w:rPr>
+          <w:rFonts w:ascii="Times New Roman" w:eastAsia="Times New Roman" w:hAnsi="Times New Roman" w:cs="Times New Roman"/>
+        </w:rPr>
+        <w:t>Review</w:t>
+      </w:r>
+      <w:proofErr w:type="spellEnd"/>
+      <w:r>
+        <w:rPr>
+          <w:rFonts w:ascii="Times New Roman" w:eastAsia="Times New Roman" w:hAnsi="Times New Roman" w:cs="Times New Roman"/>
+        </w:rPr>
+        <w:t xml:space="preserve"> and Future Works [Internet]. </w:t>
+      </w:r>
+      <w:proofErr w:type="spellStart"/>
+      <w:r>
+        <w:rPr>
+          <w:rFonts w:ascii="Times New Roman" w:eastAsia="Times New Roman" w:hAnsi="Times New Roman" w:cs="Times New Roman"/>
+        </w:rPr>
+        <w:t>arXiv</w:t>
+      </w:r>
+      <w:proofErr w:type="spellEnd"/>
+      <w:r>
+        <w:rPr>
+          <w:rFonts w:ascii="Times New Roman" w:eastAsia="Times New Roman" w:hAnsi="Times New Roman" w:cs="Times New Roman"/>
+        </w:rPr>
+        <w:t xml:space="preserve"> </w:t>
+      </w:r>
+      <w:proofErr w:type="spellStart"/>
+      <w:r>
+        <w:rPr>
+          <w:rFonts w:ascii="Times New Roman" w:eastAsia="Times New Roman" w:hAnsi="Times New Roman" w:cs="Times New Roman"/>
+        </w:rPr>
+        <w:t>preprint</w:t>
+      </w:r>
+      <w:proofErr w:type="spellEnd"/>
+      <w:r>
+        <w:rPr>
+          <w:rFonts w:ascii="Times New Roman" w:eastAsia="Times New Roman" w:hAnsi="Times New Roman" w:cs="Times New Roman"/>
+        </w:rPr>
+        <w:t xml:space="preserve"> arXiv:2012.06145; 2020 [</w:t>
+      </w:r>
+      <w:proofErr w:type="spellStart"/>
+      <w:r>
+        <w:rPr>
+          <w:rFonts w:ascii="Times New Roman" w:eastAsia="Times New Roman" w:hAnsi="Times New Roman" w:cs="Times New Roman"/>
+        </w:rPr>
+        <w:t>cited</w:t>
+      </w:r>
+      <w:proofErr w:type="spellEnd"/>
+      <w:r>
+        <w:rPr>
+          <w:rFonts w:ascii="Times New Roman" w:eastAsia="Times New Roman" w:hAnsi="Times New Roman" w:cs="Times New Roman"/>
+        </w:rPr>
+        <w:t xml:space="preserve"> 2025 </w:t>
+      </w:r>
+      <w:proofErr w:type="spellStart"/>
+      <w:r>
+        <w:rPr>
+          <w:rFonts w:ascii="Times New Roman" w:eastAsia="Times New Roman" w:hAnsi="Times New Roman" w:cs="Times New Roman"/>
+        </w:rPr>
+        <w:t>Aug</w:t>
+      </w:r>
+      <w:proofErr w:type="spellEnd"/>
+      <w:r>
+        <w:rPr>
+          <w:rFonts w:ascii="Times New Roman" w:eastAsia="Times New Roman" w:hAnsi="Times New Roman" w:cs="Times New Roman"/>
+        </w:rPr>
+        <w:t xml:space="preserve"> 12]. </w:t>
+      </w:r>
+      <w:proofErr w:type="spellStart"/>
+      <w:r>
+        <w:rPr>
+          <w:rFonts w:ascii="Times New Roman" w:eastAsia="Times New Roman" w:hAnsi="Times New Roman" w:cs="Times New Roman"/>
+        </w:rPr>
+        <w:t>Available</w:t>
+      </w:r>
+      <w:proofErr w:type="spellEnd"/>
+      <w:r>
+        <w:rPr>
+          <w:rFonts w:ascii="Times New Roman" w:eastAsia="Times New Roman" w:hAnsi="Times New Roman" w:cs="Times New Roman"/>
+        </w:rPr>
+        <w:t xml:space="preserve"> </w:t>
+      </w:r>
+      <w:proofErr w:type="spellStart"/>
+      <w:r>
+        <w:rPr>
+          <w:rFonts w:ascii="Times New Roman" w:eastAsia="Times New Roman" w:hAnsi="Times New Roman" w:cs="Times New Roman"/>
+        </w:rPr>
+        <w:t>from</w:t>
+      </w:r>
+      <w:proofErr w:type="spellEnd"/>
+      <w:r>
+        <w:rPr>
+          <w:rFonts w:ascii="Times New Roman" w:eastAsia="Times New Roman" w:hAnsi="Times New Roman" w:cs="Times New Roman"/>
+        </w:rPr>
+        <w:t>: https://arxiv.org/abs/2012.06145</w:t>
       </w:r>
     </w:p>
     <w:p>
@@ -6752,12 +7027,6 @@
 </file>
 
 <file path=customXml/item1.xml><?xml version="1.0" encoding="utf-8"?>
-<go:gDocsCustomXmlDataStorage xmlns:go="http://customooxmlschemas.google.com/" xmlns:r="http://schemas.openxmlformats.org/officeDocument/2006/relationships">
-  <go:docsCustomData xmlns:go="http://customooxmlschemas.google.com/" roundtripDataSignature="AMtx7mhWOFqCIjSP5ymZ4omUrDb8sxaNKA==">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</go:docsCustomData>
-</go:gDocsCustomXmlDataStorage>
-</file>
-
-<file path=customXml/item2.xml><?xml version="1.0" encoding="utf-8"?>
 <b:Sources xmlns:b="http://schemas.openxmlformats.org/officeDocument/2006/bibliography" StyleName="Chicago" SelectedStyle="\CHICAGO.XSL" Version="16">
   <b:Source>
     <b:Tag>source1</b:Tag>
@@ -6833,19 +7102,25 @@
 </b:Sources>
 </file>
 
+<file path=customXml/item2.xml><?xml version="1.0" encoding="utf-8"?>
+<go:gDocsCustomXmlDataStorage xmlns:go="http://customooxmlschemas.google.com/" xmlns:r="http://schemas.openxmlformats.org/officeDocument/2006/relationships">
+  <go:docsCustomData xmlns:go="http://customooxmlschemas.google.com/" roundtripDataSignature="AMtx7mhWOFqCIjSP5ymZ4omUrDb8sxaNKA==">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</go:docsCustomData>
+</go:gDocsCustomXmlDataStorage>
+</file>
+
 <file path=customXml/itemProps1.xml><?xml version="1.0" encoding="utf-8"?>
+<ds:datastoreItem xmlns:ds="http://schemas.openxmlformats.org/officeDocument/2006/customXml" ds:itemID="{B87A8438-573A-4030-A4C4-3542E57F64F0}">
+  <ds:schemaRefs>
+    <ds:schemaRef ds:uri="http://schemas.openxmlformats.org/officeDocument/2006/bibliography"/>
+  </ds:schemaRefs>
+</ds:datastoreItem>
+</file>
+
+<file path=customXml/itemProps2.xml><?xml version="1.0" encoding="utf-8"?>
 <ds:datastoreItem xmlns:ds="http://schemas.openxmlformats.org/officeDocument/2006/customXml" ds:itemID="{11111111-1234-1234-1234-123412341234}">
   <ds:schemaRefs>
     <ds:schemaRef ds:uri="http://customooxmlschemas.google.com/"/>
     <ds:schemaRef ds:uri="http://schemas.openxmlformats.org/officeDocument/2006/relationships"/>
   </ds:schemaRefs>
 </ds:datastoreItem>
-</file>
-
-<file path=customXml/itemProps2.xml><?xml version="1.0" encoding="utf-8"?>
-<ds:datastoreItem xmlns:ds="http://schemas.openxmlformats.org/officeDocument/2006/customXml" ds:itemID="{B87A8438-573A-4030-A4C4-3542E57F64F0}">
-  <ds:schemaRefs>
-    <ds:schemaRef ds:uri="http://schemas.openxmlformats.org/officeDocument/2006/bibliography"/>
-  </ds:schemaRefs>
-</ds:datastoreItem>
 </file>
</xml_diff>

<commit_message>
add: more references and objectives/problem to solve
</commit_message>
<xml_diff>
--- a/Plantilla_Propuesta.docx
+++ b/Plantilla_Propuesta.docx
@@ -2117,12 +2117,14 @@
               <w:rPr>
                 <w:rFonts w:ascii="Times New Roman" w:eastAsia="Times New Roman" w:hAnsi="Times New Roman" w:cs="Times New Roman"/>
                 <w:b/>
+                <w:lang w:val="en-US"/>
               </w:rPr>
               <w:t>Email:</w:t>
             </w:r>
             <w:r>
               <w:rPr>
                 <w:rFonts w:ascii="Times New Roman" w:eastAsia="Times New Roman" w:hAnsi="Times New Roman" w:cs="Times New Roman"/>
+                <w:lang w:val="en-US"/>
               </w:rPr>
               <w:t xml:space="preserve">  </w:t>
             </w:r>
@@ -2131,6 +2133,7 @@
                 <w:rPr>
                   <w:rStyle w:val="Hyperlink"/>
                   <w:rFonts w:ascii="Times New Roman" w:eastAsia="Times New Roman" w:hAnsi="Times New Roman" w:cs="Times New Roman"/>
+                  <w:lang w:val="en-US"/>
                 </w:rPr>
                 <w:t>enriquecaballero01</w:t>
               </w:r>
@@ -2298,7 +2301,7 @@
         <w:jc w:val="left"/>
         <w:rPr>
           <w:rFonts w:ascii="Times New Roman" w:eastAsia="Times New Roman" w:hAnsi="Times New Roman" w:cs="Times New Roman"/>
-          <w:lang w:val="en-US"/>
+          <w:lang w:val="es-419"/>
         </w:rPr>
       </w:pPr>
       <w:r>
@@ -2412,7 +2415,7 @@
       <w:r>
         <w:rPr>
           <w:rFonts w:ascii="Times New Roman" w:eastAsia="Times New Roman" w:hAnsi="Times New Roman" w:cs="Times New Roman"/>
-          <w:lang w:val="en-US"/>
+          <w:lang w:val="es-419"/>
         </w:rPr>
         <w:t>]</w:t>
       </w:r>
@@ -2423,7 +2426,7 @@
         <w:jc w:val="left"/>
         <w:rPr>
           <w:rFonts w:ascii="Times New Roman" w:eastAsia="Times New Roman" w:hAnsi="Times New Roman" w:cs="Times New Roman"/>
-          <w:lang w:val="en-US"/>
+          <w:lang w:val="es-419"/>
         </w:rPr>
       </w:pPr>
     </w:p>
@@ -2433,22 +2436,54 @@
         <w:jc w:val="left"/>
         <w:rPr>
           <w:rFonts w:ascii="Times New Roman" w:eastAsia="Times New Roman" w:hAnsi="Times New Roman" w:cs="Times New Roman"/>
-          <w:lang w:val="en-US"/>
-        </w:rPr>
-      </w:pPr>
-      <w:r>
-        <w:rPr>
-          <w:rFonts w:ascii="Times New Roman" w:eastAsia="Times New Roman" w:hAnsi="Times New Roman" w:cs="Times New Roman"/>
-          <w:lang w:val="en-US"/>
-        </w:rPr>
-        <w:t>DevOps es un enfoque de Desarrollo de software que integra a los equipos de Desarrollo y Operaciones en una entidad unificada para optimizer la entrega de software y mejorar la colaboraci</w:t>
+          <w:lang w:val="es-419"/>
+        </w:rPr>
+      </w:pPr>
+      <w:r>
+        <w:rPr>
+          <w:rFonts w:ascii="Times New Roman" w:eastAsia="Times New Roman" w:hAnsi="Times New Roman" w:cs="Times New Roman"/>
+          <w:lang w:val="es-419"/>
+        </w:rPr>
+        <w:t xml:space="preserve">DevOps es un enfoque de Desarrollo de software que integra a los equipos de Desarrollo y Operaciones en una entidad unificada para </w:t>
+      </w:r>
+      <w:proofErr w:type="spellStart"/>
+      <w:r>
+        <w:rPr>
+          <w:rFonts w:ascii="Times New Roman" w:eastAsia="Times New Roman" w:hAnsi="Times New Roman" w:cs="Times New Roman"/>
+          <w:lang w:val="es-419"/>
+        </w:rPr>
+        <w:t>optimizer</w:t>
+      </w:r>
+      <w:proofErr w:type="spellEnd"/>
+      <w:r>
+        <w:rPr>
+          <w:rFonts w:ascii="Times New Roman" w:eastAsia="Times New Roman" w:hAnsi="Times New Roman" w:cs="Times New Roman"/>
+          <w:lang w:val="es-419"/>
+        </w:rPr>
+        <w:t xml:space="preserve"> la entrega de software y mejorar la </w:t>
+      </w:r>
+      <w:proofErr w:type="spellStart"/>
+      <w:r>
+        <w:rPr>
+          <w:rFonts w:ascii="Times New Roman" w:eastAsia="Times New Roman" w:hAnsi="Times New Roman" w:cs="Times New Roman"/>
+          <w:lang w:val="es-419"/>
+        </w:rPr>
+        <w:t>colaboraci</w:t>
       </w:r>
       <w:r>
         <w:rPr>
           <w:rFonts w:ascii="Times New Roman" w:eastAsia="Times New Roman" w:hAnsi="Times New Roman" w:cs="Times New Roman"/>
           <w:lang w:val="es-PY"/>
         </w:rPr>
-        <w:t xml:space="preserve">ón. </w:t>
+        <w:t>ón</w:t>
+      </w:r>
+      <w:proofErr w:type="spellEnd"/>
+      <w:r>
+        <w:rPr>
+          <w:rFonts w:ascii="Times New Roman" w:eastAsia="Times New Roman" w:hAnsi="Times New Roman" w:cs="Times New Roman"/>
+          <w:lang w:val="es-PY"/>
+        </w:rPr>
+        <w:t xml:space="preserve">. </w:t>
       </w:r>
       <w:r>
         <w:rPr>
@@ -2716,9 +2751,23 @@
         <w:ind w:left="720"/>
         <w:rPr>
           <w:rFonts w:ascii="Times New Roman" w:eastAsia="Times New Roman" w:hAnsi="Times New Roman" w:cs="Times New Roman"/>
-          <w:lang w:val="en-US"/>
-        </w:rPr>
-      </w:pPr>
+          <w:lang w:val="es-419"/>
+        </w:rPr>
+      </w:pPr>
+      <w:r>
+        <w:rPr>
+          <w:rFonts w:ascii="Times New Roman" w:eastAsia="Times New Roman" w:hAnsi="Times New Roman" w:cs="Times New Roman"/>
+          <w:lang w:val="es-419"/>
+        </w:rPr>
+        <w:t>Analizar los requerimientos del s</w:t>
+      </w:r>
+      <w:r>
+        <w:rPr>
+          <w:rFonts w:ascii="Times New Roman" w:eastAsia="Times New Roman" w:hAnsi="Times New Roman" w:cs="Times New Roman"/>
+          <w:lang w:val="es-419"/>
+        </w:rPr>
+        <w:t>istema para identificar posibles riesgos y defectos en las etapas tempranas de desarrollo.</w:t>
+      </w:r>
     </w:p>
     <w:p>
       <w:pPr>
@@ -2760,22 +2809,8 @@
         <w:rPr>
           <w:rFonts w:ascii="Times New Roman" w:eastAsia="Times New Roman" w:hAnsi="Times New Roman" w:cs="Times New Roman"/>
         </w:rPr>
-        <w:t>Diseñar</w:t>
-      </w:r>
-      <w:r>
-        <w:rPr>
-          <w:rFonts w:ascii="Times New Roman" w:eastAsia="Times New Roman" w:hAnsi="Times New Roman" w:cs="Times New Roman"/>
-        </w:rPr>
-        <w:t xml:space="preserve"> un proceso de aseguramiento de calidad que se integre desde etapas tempranos del desarrollo</w:t>
-      </w:r>
-    </w:p>
-    <w:p>
-      <w:pPr>
-        <w:ind w:left="1440"/>
-        <w:rPr>
-          <w:rFonts w:ascii="Times New Roman" w:eastAsia="Times New Roman" w:hAnsi="Times New Roman" w:cs="Times New Roman"/>
-        </w:rPr>
-      </w:pPr>
+        <w:t>Evaluar el código fuente a través de revisión estática y análisis automatizado para detectar errores tempranamente.</w:t>
+      </w:r>
     </w:p>
     <w:p>
       <w:pPr>
@@ -2818,43 +2853,8 @@
         <w:rPr>
           <w:rFonts w:ascii="Times New Roman" w:eastAsia="Times New Roman" w:hAnsi="Times New Roman" w:cs="Times New Roman"/>
         </w:rPr>
-        <w:t>Implementar</w:t>
-      </w:r>
-      <w:r>
-        <w:rPr>
-          <w:rFonts w:ascii="Times New Roman" w:eastAsia="Times New Roman" w:hAnsi="Times New Roman" w:cs="Times New Roman"/>
-        </w:rPr>
-        <w:t xml:space="preserve"> mecanismos de automatiza</w:t>
-      </w:r>
-      <w:proofErr w:type="spellStart"/>
-      <w:r>
-        <w:rPr>
-          <w:rFonts w:ascii="Times New Roman" w:eastAsia="Times New Roman" w:hAnsi="Times New Roman" w:cs="Times New Roman"/>
-          <w:lang w:val="es-PY"/>
-        </w:rPr>
-        <w:t>ción</w:t>
-      </w:r>
-      <w:proofErr w:type="spellEnd"/>
-      <w:r>
-        <w:rPr>
-          <w:rFonts w:ascii="Times New Roman" w:eastAsia="Times New Roman" w:hAnsi="Times New Roman" w:cs="Times New Roman"/>
-          <w:lang w:val="es-PY"/>
-        </w:rPr>
-        <w:t xml:space="preserve"> para pruebas funcionales y no funcionales</w:t>
-      </w:r>
-    </w:p>
-    <w:p>
-      <w:pPr>
-        <w:widowControl w:val="0"/>
-        <w:spacing w:before="43"/>
-        <w:ind w:left="720" w:right="684"/>
-        <w:jc w:val="left"/>
-        <w:rPr>
-          <w:rFonts w:ascii="Times New Roman" w:eastAsia="Times New Roman" w:hAnsi="Times New Roman" w:cs="Times New Roman"/>
-          <w:sz w:val="16"/>
-          <w:szCs w:val="16"/>
-        </w:rPr>
-      </w:pPr>
+        <w:t>Diseñar y desarrollar un conjunto de pruebas automatizadas que cubran la funcionalidad crítica del sistema.</w:t>
+      </w:r>
     </w:p>
     <w:p>
       <w:pPr>
@@ -2890,9 +2890,145 @@
         <w:jc w:val="left"/>
         <w:rPr>
           <w:rFonts w:ascii="Times New Roman" w:eastAsia="Times New Roman" w:hAnsi="Times New Roman" w:cs="Times New Roman"/>
-          <w:sz w:val="16"/>
-          <w:szCs w:val="16"/>
-          <w:lang w:val="es-PY"/>
+        </w:rPr>
+      </w:pPr>
+      <w:r>
+        <w:rPr>
+          <w:rFonts w:ascii="Times New Roman" w:eastAsia="Times New Roman" w:hAnsi="Times New Roman" w:cs="Times New Roman"/>
+        </w:rPr>
+        <w:t>Integrar pruebas automáticas en el pipeline CI/CD</w:t>
+      </w:r>
+      <w:r>
+        <w:rPr>
+          <w:rFonts w:ascii="Times New Roman" w:eastAsia="Times New Roman" w:hAnsi="Times New Roman" w:cs="Times New Roman"/>
+        </w:rPr>
+        <w:t>, asegurando su ejecución continua con cada cambio introducido en el código.</w:t>
+      </w:r>
+    </w:p>
+    <w:p>
+      <w:pPr>
+        <w:numPr>
+          <w:ilvl w:val="0"/>
+          <w:numId w:val="3"/>
+        </w:numPr>
+        <w:ind w:left="1440"/>
+        <w:rPr>
+          <w:rFonts w:ascii="Times New Roman" w:eastAsia="Times New Roman" w:hAnsi="Times New Roman" w:cs="Times New Roman"/>
+          <w:b/>
+        </w:rPr>
+      </w:pPr>
+      <w:r>
+        <w:rPr>
+          <w:rFonts w:ascii="Times New Roman" w:eastAsia="Times New Roman" w:hAnsi="Times New Roman" w:cs="Times New Roman"/>
+          <w:b/>
+        </w:rPr>
+        <w:t xml:space="preserve">OBJETIVO </w:t>
+      </w:r>
+      <w:r>
+        <w:rPr>
+          <w:rFonts w:ascii="Times New Roman" w:eastAsia="Times New Roman" w:hAnsi="Times New Roman" w:cs="Times New Roman"/>
+          <w:b/>
+        </w:rPr>
+        <w:t>5</w:t>
+      </w:r>
+    </w:p>
+    <w:p>
+      <w:pPr>
+        <w:widowControl w:val="0"/>
+        <w:spacing w:before="43"/>
+        <w:ind w:left="720" w:right="684"/>
+        <w:jc w:val="left"/>
+        <w:rPr>
+          <w:rFonts w:ascii="Times New Roman" w:eastAsia="Times New Roman" w:hAnsi="Times New Roman" w:cs="Times New Roman"/>
+        </w:rPr>
+      </w:pPr>
+      <w:r>
+        <w:rPr>
+          <w:rFonts w:ascii="Times New Roman" w:eastAsia="Times New Roman" w:hAnsi="Times New Roman" w:cs="Times New Roman"/>
+        </w:rPr>
+        <w:t xml:space="preserve">Definir e implementar métricas </w:t>
+      </w:r>
+      <w:r>
+        <w:rPr>
+          <w:rFonts w:ascii="Times New Roman" w:eastAsia="Times New Roman" w:hAnsi="Times New Roman" w:cs="Times New Roman"/>
+        </w:rPr>
+        <w:t>que permitan medir la eficiencia del proceso de QA y la estabilidad del producto.</w:t>
+      </w:r>
+    </w:p>
+    <w:p>
+      <w:pPr>
+        <w:numPr>
+          <w:ilvl w:val="0"/>
+          <w:numId w:val="3"/>
+        </w:numPr>
+        <w:ind w:left="1440"/>
+        <w:rPr>
+          <w:rFonts w:ascii="Times New Roman" w:eastAsia="Times New Roman" w:hAnsi="Times New Roman" w:cs="Times New Roman"/>
+          <w:b/>
+        </w:rPr>
+      </w:pPr>
+      <w:r>
+        <w:rPr>
+          <w:rFonts w:ascii="Times New Roman" w:eastAsia="Times New Roman" w:hAnsi="Times New Roman" w:cs="Times New Roman"/>
+          <w:b/>
+        </w:rPr>
+        <w:t xml:space="preserve">OBJETIVO </w:t>
+      </w:r>
+      <w:r>
+        <w:rPr>
+          <w:rFonts w:ascii="Times New Roman" w:eastAsia="Times New Roman" w:hAnsi="Times New Roman" w:cs="Times New Roman"/>
+          <w:b/>
+        </w:rPr>
+        <w:t>6</w:t>
+      </w:r>
+    </w:p>
+    <w:p>
+      <w:pPr>
+        <w:widowControl w:val="0"/>
+        <w:spacing w:before="43"/>
+        <w:ind w:left="720" w:right="684"/>
+        <w:jc w:val="left"/>
+        <w:rPr>
+          <w:rFonts w:ascii="Times New Roman" w:eastAsia="Times New Roman" w:hAnsi="Times New Roman" w:cs="Times New Roman"/>
+        </w:rPr>
+      </w:pPr>
+      <w:r>
+        <w:rPr>
+          <w:rFonts w:ascii="Times New Roman" w:eastAsia="Times New Roman" w:hAnsi="Times New Roman" w:cs="Times New Roman"/>
+        </w:rPr>
+        <w:t>Analizar los resultados obtenidos para identificar cuellos de botella, áreas de riesgo y oportunidades de mejora continua en el flujo de trabajo.</w:t>
+      </w:r>
+    </w:p>
+    <w:p>
+      <w:pPr>
+        <w:widowControl w:val="0"/>
+        <w:spacing w:before="43"/>
+        <w:ind w:left="720" w:right="684"/>
+        <w:jc w:val="left"/>
+        <w:rPr>
+          <w:rFonts w:ascii="Times New Roman" w:eastAsia="Times New Roman" w:hAnsi="Times New Roman" w:cs="Times New Roman"/>
+        </w:rPr>
+      </w:pPr>
+    </w:p>
+    <w:p>
+      <w:pPr>
+        <w:widowControl w:val="0"/>
+        <w:spacing w:before="43"/>
+        <w:ind w:left="720" w:right="684"/>
+        <w:jc w:val="left"/>
+        <w:rPr>
+          <w:rFonts w:ascii="Times New Roman" w:eastAsia="Times New Roman" w:hAnsi="Times New Roman" w:cs="Times New Roman"/>
+        </w:rPr>
+      </w:pPr>
+    </w:p>
+    <w:p>
+      <w:pPr>
+        <w:widowControl w:val="0"/>
+        <w:spacing w:before="43"/>
+        <w:ind w:left="720" w:right="684"/>
+        <w:jc w:val="left"/>
+        <w:rPr>
+          <w:rFonts w:ascii="Times New Roman" w:eastAsia="Times New Roman" w:hAnsi="Times New Roman" w:cs="Times New Roman"/>
         </w:rPr>
       </w:pPr>
     </w:p>
@@ -2931,6 +3067,7 @@
           <w:b/>
           <w:color w:val="000000"/>
         </w:rPr>
+        <w:lastRenderedPageBreak/>
         <w:t>FORMULACIÓN GENERAL DEL PROYECTO</w:t>
       </w:r>
     </w:p>
@@ -3027,7 +3164,70 @@
           <w:rFonts w:ascii="Times New Roman" w:eastAsia="Times New Roman" w:hAnsi="Times New Roman" w:cs="Times New Roman"/>
           <w:color w:val="000000"/>
         </w:rPr>
-        <w:t>XX</w:t>
+        <w:t xml:space="preserve">En el desarrollo moderno de software actual, existe </w:t>
+      </w:r>
+      <w:r>
+        <w:rPr>
+          <w:rFonts w:ascii="Times New Roman" w:eastAsia="Times New Roman" w:hAnsi="Times New Roman" w:cs="Times New Roman"/>
+          <w:color w:val="000000"/>
+        </w:rPr>
+        <w:t>la</w:t>
+      </w:r>
+      <w:r>
+        <w:rPr>
+          <w:rFonts w:ascii="Times New Roman" w:eastAsia="Times New Roman" w:hAnsi="Times New Roman" w:cs="Times New Roman"/>
+          <w:color w:val="000000"/>
+        </w:rPr>
+        <w:t xml:space="preserve"> necesidad de lanzar software rápidamente sin comprometer la calidad </w:t>
+      </w:r>
+      <w:r>
+        <w:rPr>
+          <w:rFonts w:ascii="Times New Roman" w:eastAsia="Times New Roman" w:hAnsi="Times New Roman" w:cs="Times New Roman"/>
+          <w:color w:val="000000"/>
+        </w:rPr>
+        <w:t>de este</w:t>
+      </w:r>
+      <w:r>
+        <w:rPr>
+          <w:rFonts w:ascii="Times New Roman" w:eastAsia="Times New Roman" w:hAnsi="Times New Roman" w:cs="Times New Roman"/>
+          <w:color w:val="000000"/>
+        </w:rPr>
+        <w:t>.</w:t>
+      </w:r>
+      <w:r>
+        <w:rPr>
+          <w:rFonts w:ascii="Times New Roman" w:eastAsia="Times New Roman" w:hAnsi="Times New Roman" w:cs="Times New Roman"/>
+          <w:color w:val="000000"/>
+        </w:rPr>
+        <w:t xml:space="preserve"> Vivimos en una sociedad </w:t>
+      </w:r>
+      <w:r>
+        <w:rPr>
+          <w:rFonts w:ascii="Times New Roman" w:eastAsia="Times New Roman" w:hAnsi="Times New Roman" w:cs="Times New Roman"/>
+          <w:color w:val="000000"/>
+        </w:rPr>
+        <w:t xml:space="preserve">donde el tiempo es dinero, y el éxito de un producto puede verse afectada por la reputación que las personas tienen sobre este. Es por eso </w:t>
+      </w:r>
+      <w:r>
+        <w:rPr>
+          <w:rFonts w:ascii="Times New Roman" w:eastAsia="Times New Roman" w:hAnsi="Times New Roman" w:cs="Times New Roman"/>
+          <w:color w:val="000000"/>
+        </w:rPr>
+        <w:t>por lo que</w:t>
+      </w:r>
+      <w:r>
+        <w:rPr>
+          <w:rFonts w:ascii="Times New Roman" w:eastAsia="Times New Roman" w:hAnsi="Times New Roman" w:cs="Times New Roman"/>
+          <w:color w:val="000000"/>
+        </w:rPr>
+        <w:t xml:space="preserve"> es absolutamente necesario evitar que bugs aparezcan en el entorno de producción, donde los usuarios finales tienen acceso a este. Los bugs pueden tener un impacto leve, como por ejemplo una experiencia de usuario afectada, a un impacto gravísimo, donde se pierden cantidades enormes de dinero tanto para la empresa como para los usuarios.</w:t>
+      </w:r>
+      <w:r>
+        <w:rPr>
+          <w:rFonts w:ascii="Times New Roman" w:eastAsia="Times New Roman" w:hAnsi="Times New Roman" w:cs="Times New Roman"/>
+          <w:color w:val="000000"/>
+        </w:rPr>
+        <w:t xml:space="preserve"> [3]</w:t>
       </w:r>
     </w:p>
     <w:p>
@@ -3181,7 +3381,6 @@
           <w:rFonts w:ascii="Times New Roman" w:eastAsia="Times New Roman" w:hAnsi="Times New Roman" w:cs="Times New Roman"/>
           <w:color w:val="000000"/>
         </w:rPr>
-        <w:lastRenderedPageBreak/>
         <w:br/>
       </w:r>
     </w:p>
@@ -4906,145 +5105,22 @@
         <w:spacing w:before="240" w:after="120"/>
         <w:rPr>
           <w:rFonts w:ascii="Times New Roman" w:eastAsia="Times New Roman" w:hAnsi="Times New Roman" w:cs="Times New Roman"/>
-        </w:rPr>
-      </w:pPr>
-      <w:r>
-        <w:rPr>
-          <w:rFonts w:ascii="Times New Roman" w:eastAsia="Times New Roman" w:hAnsi="Times New Roman" w:cs="Times New Roman"/>
-        </w:rPr>
-        <w:t xml:space="preserve">International Software Testing Qualifications Board (ISTQB). </w:t>
-      </w:r>
-      <w:proofErr w:type="spellStart"/>
-      <w:r>
-        <w:rPr>
-          <w:rFonts w:ascii="Times New Roman" w:eastAsia="Times New Roman" w:hAnsi="Times New Roman" w:cs="Times New Roman"/>
-        </w:rPr>
-        <w:t>Certified</w:t>
-      </w:r>
-      <w:proofErr w:type="spellEnd"/>
-      <w:r>
-        <w:rPr>
-          <w:rFonts w:ascii="Times New Roman" w:eastAsia="Times New Roman" w:hAnsi="Times New Roman" w:cs="Times New Roman"/>
-        </w:rPr>
-        <w:t xml:space="preserve"> </w:t>
-      </w:r>
-      <w:proofErr w:type="spellStart"/>
-      <w:r>
-        <w:rPr>
-          <w:rFonts w:ascii="Times New Roman" w:eastAsia="Times New Roman" w:hAnsi="Times New Roman" w:cs="Times New Roman"/>
-        </w:rPr>
-        <w:t>Tester</w:t>
-      </w:r>
-      <w:proofErr w:type="spellEnd"/>
-      <w:r>
-        <w:rPr>
-          <w:rFonts w:ascii="Times New Roman" w:eastAsia="Times New Roman" w:hAnsi="Times New Roman" w:cs="Times New Roman"/>
-        </w:rPr>
-        <w:t xml:space="preserve"> </w:t>
-      </w:r>
-      <w:proofErr w:type="spellStart"/>
-      <w:r>
-        <w:rPr>
-          <w:rFonts w:ascii="Times New Roman" w:eastAsia="Times New Roman" w:hAnsi="Times New Roman" w:cs="Times New Roman"/>
-        </w:rPr>
-        <w:t>Foundation</w:t>
-      </w:r>
-      <w:proofErr w:type="spellEnd"/>
-      <w:r>
-        <w:rPr>
-          <w:rFonts w:ascii="Times New Roman" w:eastAsia="Times New Roman" w:hAnsi="Times New Roman" w:cs="Times New Roman"/>
-        </w:rPr>
-        <w:t xml:space="preserve"> </w:t>
-      </w:r>
-      <w:proofErr w:type="spellStart"/>
-      <w:r>
-        <w:rPr>
-          <w:rFonts w:ascii="Times New Roman" w:eastAsia="Times New Roman" w:hAnsi="Times New Roman" w:cs="Times New Roman"/>
-        </w:rPr>
-        <w:t>Level</w:t>
-      </w:r>
-      <w:proofErr w:type="spellEnd"/>
-      <w:r>
-        <w:rPr>
-          <w:rFonts w:ascii="Times New Roman" w:eastAsia="Times New Roman" w:hAnsi="Times New Roman" w:cs="Times New Roman"/>
-        </w:rPr>
-        <w:t xml:space="preserve"> Syllabus, </w:t>
-      </w:r>
-      <w:proofErr w:type="spellStart"/>
-      <w:r>
-        <w:rPr>
-          <w:rFonts w:ascii="Times New Roman" w:eastAsia="Times New Roman" w:hAnsi="Times New Roman" w:cs="Times New Roman"/>
-        </w:rPr>
-        <w:t>version</w:t>
-      </w:r>
-      <w:proofErr w:type="spellEnd"/>
-      <w:r>
-        <w:rPr>
-          <w:rFonts w:ascii="Times New Roman" w:eastAsia="Times New Roman" w:hAnsi="Times New Roman" w:cs="Times New Roman"/>
-        </w:rPr>
-        <w:t xml:space="preserve"> 4.0 [Internet]. 2024 Nov [</w:t>
-      </w:r>
-      <w:proofErr w:type="spellStart"/>
-      <w:r>
-        <w:rPr>
-          <w:rFonts w:ascii="Times New Roman" w:eastAsia="Times New Roman" w:hAnsi="Times New Roman" w:cs="Times New Roman"/>
-        </w:rPr>
-        <w:t>cited</w:t>
-      </w:r>
-      <w:proofErr w:type="spellEnd"/>
-      <w:r>
-        <w:rPr>
-          <w:rFonts w:ascii="Times New Roman" w:eastAsia="Times New Roman" w:hAnsi="Times New Roman" w:cs="Times New Roman"/>
-        </w:rPr>
-        <w:t xml:space="preserve"> 2025 </w:t>
-      </w:r>
-      <w:proofErr w:type="spellStart"/>
-      <w:r>
-        <w:rPr>
-          <w:rFonts w:ascii="Times New Roman" w:eastAsia="Times New Roman" w:hAnsi="Times New Roman" w:cs="Times New Roman"/>
-        </w:rPr>
-        <w:t>Aug</w:t>
-      </w:r>
-      <w:proofErr w:type="spellEnd"/>
-      <w:r>
-        <w:rPr>
-          <w:rFonts w:ascii="Times New Roman" w:eastAsia="Times New Roman" w:hAnsi="Times New Roman" w:cs="Times New Roman"/>
-        </w:rPr>
-        <w:t xml:space="preserve"> 11]. </w:t>
-      </w:r>
-      <w:proofErr w:type="spellStart"/>
-      <w:r>
-        <w:rPr>
-          <w:rFonts w:ascii="Times New Roman" w:eastAsia="Times New Roman" w:hAnsi="Times New Roman" w:cs="Times New Roman"/>
-        </w:rPr>
-        <w:t>Available</w:t>
-      </w:r>
-      <w:proofErr w:type="spellEnd"/>
-      <w:r>
-        <w:rPr>
-          <w:rFonts w:ascii="Times New Roman" w:eastAsia="Times New Roman" w:hAnsi="Times New Roman" w:cs="Times New Roman"/>
-        </w:rPr>
-        <w:t xml:space="preserve"> </w:t>
-      </w:r>
-      <w:proofErr w:type="spellStart"/>
-      <w:r>
-        <w:rPr>
-          <w:rFonts w:ascii="Times New Roman" w:eastAsia="Times New Roman" w:hAnsi="Times New Roman" w:cs="Times New Roman"/>
-        </w:rPr>
-        <w:t>from</w:t>
-      </w:r>
-      <w:proofErr w:type="spellEnd"/>
-      <w:r>
-        <w:rPr>
-          <w:rFonts w:ascii="Times New Roman" w:eastAsia="Times New Roman" w:hAnsi="Times New Roman" w:cs="Times New Roman"/>
-        </w:rPr>
-        <w:t xml:space="preserve">: </w:t>
+          <w:lang w:val="en-US"/>
+        </w:rPr>
+      </w:pPr>
+      <w:r>
+        <w:rPr>
+          <w:rFonts w:ascii="Times New Roman" w:eastAsia="Times New Roman" w:hAnsi="Times New Roman" w:cs="Times New Roman"/>
+          <w:lang w:val="en-US"/>
+        </w:rPr>
+        <w:t xml:space="preserve">International Software Testing Qualifications Board (ISTQB). Certified Tester Foundation Level Syllabus, version 4.0 [Internet]. 2024 Nov [cited 2025 Aug 11]. Available from: </w:t>
       </w:r>
       <w:hyperlink r:id="rId11" w:history="1">
         <w:r>
           <w:rPr>
             <w:rStyle w:val="Hyperlink"/>
             <w:rFonts w:ascii="Times New Roman" w:eastAsia="Times New Roman" w:hAnsi="Times New Roman" w:cs="Times New Roman"/>
+            <w:lang w:val="en-US"/>
           </w:rPr>
           <w:t>https://istqb.org/wp-content/uploads/2024/11/ISTQB_CTFL_Syllabus_v4.0.1.pdf</w:t>
         </w:r>
@@ -5073,6 +5149,7 @@
       <w:r>
         <w:rPr>
           <w:rFonts w:ascii="Times New Roman" w:eastAsia="Times New Roman" w:hAnsi="Times New Roman" w:cs="Times New Roman"/>
+          <w:lang w:val="en-US"/>
         </w:rPr>
         <w:t>Gokarnaa</w:t>
       </w:r>
@@ -5080,6 +5157,7 @@
       <w:r>
         <w:rPr>
           <w:rFonts w:ascii="Times New Roman" w:eastAsia="Times New Roman" w:hAnsi="Times New Roman" w:cs="Times New Roman"/>
+          <w:lang w:val="en-US"/>
         </w:rPr>
         <w:t xml:space="preserve"> M, </w:t>
       </w:r>
@@ -5087,6 +5165,7 @@
       <w:r>
         <w:rPr>
           <w:rFonts w:ascii="Times New Roman" w:eastAsia="Times New Roman" w:hAnsi="Times New Roman" w:cs="Times New Roman"/>
+          <w:lang w:val="en-US"/>
         </w:rPr>
         <w:t>Singhb</w:t>
       </w:r>
@@ -5094,20 +5173,37 @@
       <w:r>
         <w:rPr>
           <w:rFonts w:ascii="Times New Roman" w:eastAsia="Times New Roman" w:hAnsi="Times New Roman" w:cs="Times New Roman"/>
-        </w:rPr>
-        <w:t xml:space="preserve"> R. DevOps: A </w:t>
+          <w:lang w:val="en-US"/>
+        </w:rPr>
+        <w:t xml:space="preserve"> R. DevOps: A Historical Review and Future Works [Internet]. </w:t>
       </w:r>
       <w:proofErr w:type="spellStart"/>
       <w:r>
         <w:rPr>
           <w:rFonts w:ascii="Times New Roman" w:eastAsia="Times New Roman" w:hAnsi="Times New Roman" w:cs="Times New Roman"/>
-        </w:rPr>
-        <w:t>Historical</w:t>
+          <w:lang w:val="en-US"/>
+        </w:rPr>
+        <w:t>arXiv</w:t>
       </w:r>
       <w:proofErr w:type="spellEnd"/>
       <w:r>
         <w:rPr>
           <w:rFonts w:ascii="Times New Roman" w:eastAsia="Times New Roman" w:hAnsi="Times New Roman" w:cs="Times New Roman"/>
+          <w:lang w:val="en-US"/>
+        </w:rPr>
+        <w:t xml:space="preserve"> preprint arXiv:2012.06145; 2020 [cited 2025 Aug 12]. </w:t>
+      </w:r>
+      <w:proofErr w:type="spellStart"/>
+      <w:r>
+        <w:rPr>
+          <w:rFonts w:ascii="Times New Roman" w:eastAsia="Times New Roman" w:hAnsi="Times New Roman" w:cs="Times New Roman"/>
+        </w:rPr>
+        <w:t>Available</w:t>
+      </w:r>
+      <w:proofErr w:type="spellEnd"/>
+      <w:r>
+        <w:rPr>
+          <w:rFonts w:ascii="Times New Roman" w:eastAsia="Times New Roman" w:hAnsi="Times New Roman" w:cs="Times New Roman"/>
         </w:rPr>
         <w:t xml:space="preserve"> </w:t>
       </w:r>
@@ -5116,26 +5212,85 @@
         <w:rPr>
           <w:rFonts w:ascii="Times New Roman" w:eastAsia="Times New Roman" w:hAnsi="Times New Roman" w:cs="Times New Roman"/>
         </w:rPr>
-        <w:t>Review</w:t>
+        <w:t>from</w:t>
       </w:r>
       <w:proofErr w:type="spellEnd"/>
       <w:r>
         <w:rPr>
           <w:rFonts w:ascii="Times New Roman" w:eastAsia="Times New Roman" w:hAnsi="Times New Roman" w:cs="Times New Roman"/>
         </w:rPr>
-        <w:t xml:space="preserve"> and Future Works [Internet]. </w:t>
-      </w:r>
+        <w:t xml:space="preserve">: </w:t>
+      </w:r>
+      <w:hyperlink r:id="rId12" w:history="1">
+        <w:r>
+          <w:rPr>
+            <w:rStyle w:val="Hyperlink"/>
+            <w:rFonts w:ascii="Times New Roman" w:eastAsia="Times New Roman" w:hAnsi="Times New Roman" w:cs="Times New Roman"/>
+          </w:rPr>
+          <w:t>https://arxiv.org/abs/2012.06145</w:t>
+        </w:r>
+      </w:hyperlink>
+    </w:p>
+    <w:p>
+      <w:pPr>
+        <w:keepNext/>
+        <w:numPr>
+          <w:ilvl w:val="0"/>
+          <w:numId w:val="1"/>
+        </w:numPr>
+        <w:pBdr>
+          <w:top w:val="nil"/>
+          <w:left w:val="nil"/>
+          <w:bottom w:val="nil"/>
+          <w:right w:val="nil"/>
+          <w:between w:val="nil"/>
+        </w:pBdr>
+        <w:spacing w:before="240" w:after="120"/>
+        <w:rPr>
+          <w:rFonts w:ascii="Times New Roman" w:eastAsia="Times New Roman" w:hAnsi="Times New Roman" w:cs="Times New Roman"/>
+        </w:rPr>
+      </w:pPr>
       <w:proofErr w:type="spellStart"/>
       <w:r>
         <w:rPr>
           <w:rFonts w:ascii="Times New Roman" w:eastAsia="Times New Roman" w:hAnsi="Times New Roman" w:cs="Times New Roman"/>
-        </w:rPr>
-        <w:t>arXiv</w:t>
+          <w:lang w:val="en-US"/>
+        </w:rPr>
+        <w:t>Khomh</w:t>
       </w:r>
       <w:proofErr w:type="spellEnd"/>
       <w:r>
         <w:rPr>
           <w:rFonts w:ascii="Times New Roman" w:eastAsia="Times New Roman" w:hAnsi="Times New Roman" w:cs="Times New Roman"/>
+          <w:lang w:val="en-US"/>
+        </w:rPr>
+        <w:t xml:space="preserve"> F, Adams B, Dhaliwal T, Zou Y. Understanding the impact of rapid releases on software quality: The case of Firefox. </w:t>
+      </w:r>
+      <w:proofErr w:type="spellStart"/>
+      <w:r>
+        <w:rPr>
+          <w:rFonts w:ascii="Times New Roman" w:eastAsia="Times New Roman" w:hAnsi="Times New Roman" w:cs="Times New Roman"/>
+        </w:rPr>
+        <w:t>Empir</w:t>
+      </w:r>
+      <w:proofErr w:type="spellEnd"/>
+      <w:r>
+        <w:rPr>
+          <w:rFonts w:ascii="Times New Roman" w:eastAsia="Times New Roman" w:hAnsi="Times New Roman" w:cs="Times New Roman"/>
+        </w:rPr>
+        <w:t xml:space="preserve"> Software Eng. 2014; </w:t>
+      </w:r>
+      <w:proofErr w:type="spellStart"/>
+      <w:r>
+        <w:rPr>
+          <w:rFonts w:ascii="Times New Roman" w:eastAsia="Times New Roman" w:hAnsi="Times New Roman" w:cs="Times New Roman"/>
+        </w:rPr>
+        <w:t>Early</w:t>
+      </w:r>
+      <w:proofErr w:type="spellEnd"/>
+      <w:r>
+        <w:rPr>
+          <w:rFonts w:ascii="Times New Roman" w:eastAsia="Times New Roman" w:hAnsi="Times New Roman" w:cs="Times New Roman"/>
         </w:rPr>
         <w:t xml:space="preserve"> </w:t>
       </w:r>
@@ -5144,70 +5299,14 @@
         <w:rPr>
           <w:rFonts w:ascii="Times New Roman" w:eastAsia="Times New Roman" w:hAnsi="Times New Roman" w:cs="Times New Roman"/>
         </w:rPr>
-        <w:t>preprint</w:t>
+        <w:t>view</w:t>
       </w:r>
       <w:proofErr w:type="spellEnd"/>
       <w:r>
         <w:rPr>
           <w:rFonts w:ascii="Times New Roman" w:eastAsia="Times New Roman" w:hAnsi="Times New Roman" w:cs="Times New Roman"/>
         </w:rPr>
-        <w:t xml:space="preserve"> arXiv:2012.06145; 2020 [</w:t>
-      </w:r>
-      <w:proofErr w:type="spellStart"/>
-      <w:r>
-        <w:rPr>
-          <w:rFonts w:ascii="Times New Roman" w:eastAsia="Times New Roman" w:hAnsi="Times New Roman" w:cs="Times New Roman"/>
-        </w:rPr>
-        <w:t>cited</w:t>
-      </w:r>
-      <w:proofErr w:type="spellEnd"/>
-      <w:r>
-        <w:rPr>
-          <w:rFonts w:ascii="Times New Roman" w:eastAsia="Times New Roman" w:hAnsi="Times New Roman" w:cs="Times New Roman"/>
-        </w:rPr>
-        <w:t xml:space="preserve"> 2025 </w:t>
-      </w:r>
-      <w:proofErr w:type="spellStart"/>
-      <w:r>
-        <w:rPr>
-          <w:rFonts w:ascii="Times New Roman" w:eastAsia="Times New Roman" w:hAnsi="Times New Roman" w:cs="Times New Roman"/>
-        </w:rPr>
-        <w:t>Aug</w:t>
-      </w:r>
-      <w:proofErr w:type="spellEnd"/>
-      <w:r>
-        <w:rPr>
-          <w:rFonts w:ascii="Times New Roman" w:eastAsia="Times New Roman" w:hAnsi="Times New Roman" w:cs="Times New Roman"/>
-        </w:rPr>
-        <w:t xml:space="preserve"> 12]. </w:t>
-      </w:r>
-      <w:proofErr w:type="spellStart"/>
-      <w:r>
-        <w:rPr>
-          <w:rFonts w:ascii="Times New Roman" w:eastAsia="Times New Roman" w:hAnsi="Times New Roman" w:cs="Times New Roman"/>
-        </w:rPr>
-        <w:t>Available</w:t>
-      </w:r>
-      <w:proofErr w:type="spellEnd"/>
-      <w:r>
-        <w:rPr>
-          <w:rFonts w:ascii="Times New Roman" w:eastAsia="Times New Roman" w:hAnsi="Times New Roman" w:cs="Times New Roman"/>
-        </w:rPr>
-        <w:t xml:space="preserve"> </w:t>
-      </w:r>
-      <w:proofErr w:type="spellStart"/>
-      <w:r>
-        <w:rPr>
-          <w:rFonts w:ascii="Times New Roman" w:eastAsia="Times New Roman" w:hAnsi="Times New Roman" w:cs="Times New Roman"/>
-        </w:rPr>
-        <w:t>from</w:t>
-      </w:r>
-      <w:proofErr w:type="spellEnd"/>
-      <w:r>
-        <w:rPr>
-          <w:rFonts w:ascii="Times New Roman" w:eastAsia="Times New Roman" w:hAnsi="Times New Roman" w:cs="Times New Roman"/>
-        </w:rPr>
-        <w:t>: https://arxiv.org/abs/2012.06145</w:t>
+        <w:t>. doi:10.1007/s10664-014-9308-x</w:t>
       </w:r>
     </w:p>
     <w:p>
@@ -5222,7 +5321,7 @@
       </w:pPr>
     </w:p>
     <w:sectPr>
-      <w:footerReference w:type="default" r:id="rId12"/>
+      <w:footerReference w:type="default" r:id="rId13"/>
       <w:pgSz w:w="11906" w:h="16838"/>
       <w:pgMar w:top="851" w:right="1134" w:bottom="851" w:left="1134" w:header="720" w:footer="720" w:gutter="0"/>
       <w:pgNumType w:start="0"/>
@@ -5549,120 +5648,7 @@
     </w:lvl>
   </w:abstractNum>
   <w:abstractNum w:abstractNumId="2" w15:restartNumberingAfterBreak="0">
-    <w:nsid w:val="6F764FC4"/>
-    <w:multiLevelType w:val="multilevel"/>
-    <w:tmpl w:val="A4BE8918"/>
-    <w:lvl w:ilvl="0">
-      <w:start w:val="1"/>
-      <w:numFmt w:val="bullet"/>
-      <w:lvlText w:val="●"/>
-      <w:lvlJc w:val="left"/>
-      <w:pPr>
-        <w:ind w:left="720" w:hanging="360"/>
-      </w:pPr>
-      <w:rPr>
-        <w:u w:val="none"/>
-      </w:rPr>
-    </w:lvl>
-    <w:lvl w:ilvl="1">
-      <w:start w:val="1"/>
-      <w:numFmt w:val="bullet"/>
-      <w:lvlText w:val="○"/>
-      <w:lvlJc w:val="left"/>
-      <w:pPr>
-        <w:ind w:left="1440" w:hanging="360"/>
-      </w:pPr>
-      <w:rPr>
-        <w:u w:val="none"/>
-      </w:rPr>
-    </w:lvl>
-    <w:lvl w:ilvl="2">
-      <w:start w:val="1"/>
-      <w:numFmt w:val="bullet"/>
-      <w:lvlText w:val="■"/>
-      <w:lvlJc w:val="left"/>
-      <w:pPr>
-        <w:ind w:left="2160" w:hanging="360"/>
-      </w:pPr>
-      <w:rPr>
-        <w:u w:val="none"/>
-      </w:rPr>
-    </w:lvl>
-    <w:lvl w:ilvl="3">
-      <w:start w:val="1"/>
-      <w:numFmt w:val="bullet"/>
-      <w:lvlText w:val="●"/>
-      <w:lvlJc w:val="left"/>
-      <w:pPr>
-        <w:ind w:left="2880" w:hanging="360"/>
-      </w:pPr>
-      <w:rPr>
-        <w:u w:val="none"/>
-      </w:rPr>
-    </w:lvl>
-    <w:lvl w:ilvl="4">
-      <w:start w:val="1"/>
-      <w:numFmt w:val="bullet"/>
-      <w:lvlText w:val="○"/>
-      <w:lvlJc w:val="left"/>
-      <w:pPr>
-        <w:ind w:left="3600" w:hanging="360"/>
-      </w:pPr>
-      <w:rPr>
-        <w:u w:val="none"/>
-      </w:rPr>
-    </w:lvl>
-    <w:lvl w:ilvl="5">
-      <w:start w:val="1"/>
-      <w:numFmt w:val="bullet"/>
-      <w:lvlText w:val="■"/>
-      <w:lvlJc w:val="left"/>
-      <w:pPr>
-        <w:ind w:left="4320" w:hanging="360"/>
-      </w:pPr>
-      <w:rPr>
-        <w:u w:val="none"/>
-      </w:rPr>
-    </w:lvl>
-    <w:lvl w:ilvl="6">
-      <w:start w:val="1"/>
-      <w:numFmt w:val="bullet"/>
-      <w:lvlText w:val="●"/>
-      <w:lvlJc w:val="left"/>
-      <w:pPr>
-        <w:ind w:left="5040" w:hanging="360"/>
-      </w:pPr>
-      <w:rPr>
-        <w:u w:val="none"/>
-      </w:rPr>
-    </w:lvl>
-    <w:lvl w:ilvl="7">
-      <w:start w:val="1"/>
-      <w:numFmt w:val="bullet"/>
-      <w:lvlText w:val="○"/>
-      <w:lvlJc w:val="left"/>
-      <w:pPr>
-        <w:ind w:left="5760" w:hanging="360"/>
-      </w:pPr>
-      <w:rPr>
-        <w:u w:val="none"/>
-      </w:rPr>
-    </w:lvl>
-    <w:lvl w:ilvl="8">
-      <w:start w:val="1"/>
-      <w:numFmt w:val="bullet"/>
-      <w:lvlText w:val="■"/>
-      <w:lvlJc w:val="left"/>
-      <w:pPr>
-        <w:ind w:left="6480" w:hanging="360"/>
-      </w:pPr>
-      <w:rPr>
-        <w:u w:val="none"/>
-      </w:rPr>
-    </w:lvl>
-  </w:abstractNum>
-  <w:abstractNum w:abstractNumId="3" w15:restartNumberingAfterBreak="0">
-    <w:nsid w:val="7EE448DF"/>
+    <w:nsid w:val="39F63F5B"/>
     <w:multiLevelType w:val="multilevel"/>
     <w:tmpl w:val="9162D3DE"/>
     <w:lvl w:ilvl="0">
@@ -5776,17 +5762,366 @@
       </w:rPr>
     </w:lvl>
   </w:abstractNum>
+  <w:abstractNum w:abstractNumId="3" w15:restartNumberingAfterBreak="0">
+    <w:nsid w:val="443D09CA"/>
+    <w:multiLevelType w:val="multilevel"/>
+    <w:tmpl w:val="9162D3DE"/>
+    <w:lvl w:ilvl="0">
+      <w:start w:val="1"/>
+      <w:numFmt w:val="decimal"/>
+      <w:lvlText w:val="%1."/>
+      <w:lvlJc w:val="left"/>
+      <w:pPr>
+        <w:ind w:left="720" w:hanging="360"/>
+      </w:pPr>
+      <w:rPr>
+        <w:rFonts w:ascii="Arial" w:eastAsia="Arial" w:hAnsi="Arial" w:cs="Arial"/>
+        <w:b/>
+        <w:u w:val="none"/>
+      </w:rPr>
+    </w:lvl>
+    <w:lvl w:ilvl="1">
+      <w:start w:val="1"/>
+      <w:numFmt w:val="lowerLetter"/>
+      <w:lvlText w:val="%2."/>
+      <w:lvlJc w:val="left"/>
+      <w:pPr>
+        <w:ind w:left="1440" w:hanging="360"/>
+      </w:pPr>
+      <w:rPr>
+        <w:u w:val="none"/>
+      </w:rPr>
+    </w:lvl>
+    <w:lvl w:ilvl="2">
+      <w:start w:val="1"/>
+      <w:numFmt w:val="lowerRoman"/>
+      <w:lvlText w:val="%3."/>
+      <w:lvlJc w:val="right"/>
+      <w:pPr>
+        <w:ind w:left="2160" w:hanging="360"/>
+      </w:pPr>
+      <w:rPr>
+        <w:u w:val="none"/>
+      </w:rPr>
+    </w:lvl>
+    <w:lvl w:ilvl="3">
+      <w:start w:val="1"/>
+      <w:numFmt w:val="decimal"/>
+      <w:lvlText w:val="%4."/>
+      <w:lvlJc w:val="left"/>
+      <w:pPr>
+        <w:ind w:left="2880" w:hanging="360"/>
+      </w:pPr>
+      <w:rPr>
+        <w:u w:val="none"/>
+      </w:rPr>
+    </w:lvl>
+    <w:lvl w:ilvl="4">
+      <w:start w:val="1"/>
+      <w:numFmt w:val="lowerLetter"/>
+      <w:lvlText w:val="%5."/>
+      <w:lvlJc w:val="left"/>
+      <w:pPr>
+        <w:ind w:left="3600" w:hanging="360"/>
+      </w:pPr>
+      <w:rPr>
+        <w:u w:val="none"/>
+      </w:rPr>
+    </w:lvl>
+    <w:lvl w:ilvl="5">
+      <w:start w:val="1"/>
+      <w:numFmt w:val="lowerRoman"/>
+      <w:lvlText w:val="%6."/>
+      <w:lvlJc w:val="right"/>
+      <w:pPr>
+        <w:ind w:left="4320" w:hanging="360"/>
+      </w:pPr>
+      <w:rPr>
+        <w:u w:val="none"/>
+      </w:rPr>
+    </w:lvl>
+    <w:lvl w:ilvl="6">
+      <w:start w:val="1"/>
+      <w:numFmt w:val="decimal"/>
+      <w:lvlText w:val="%7."/>
+      <w:lvlJc w:val="left"/>
+      <w:pPr>
+        <w:ind w:left="5040" w:hanging="360"/>
+      </w:pPr>
+      <w:rPr>
+        <w:u w:val="none"/>
+      </w:rPr>
+    </w:lvl>
+    <w:lvl w:ilvl="7">
+      <w:start w:val="1"/>
+      <w:numFmt w:val="lowerLetter"/>
+      <w:lvlText w:val="%8."/>
+      <w:lvlJc w:val="left"/>
+      <w:pPr>
+        <w:ind w:left="5760" w:hanging="360"/>
+      </w:pPr>
+      <w:rPr>
+        <w:u w:val="none"/>
+      </w:rPr>
+    </w:lvl>
+    <w:lvl w:ilvl="8">
+      <w:start w:val="1"/>
+      <w:numFmt w:val="lowerRoman"/>
+      <w:lvlText w:val="%9."/>
+      <w:lvlJc w:val="right"/>
+      <w:pPr>
+        <w:ind w:left="6480" w:hanging="360"/>
+      </w:pPr>
+      <w:rPr>
+        <w:u w:val="none"/>
+      </w:rPr>
+    </w:lvl>
+  </w:abstractNum>
+  <w:abstractNum w:abstractNumId="4" w15:restartNumberingAfterBreak="0">
+    <w:nsid w:val="6F764FC4"/>
+    <w:multiLevelType w:val="multilevel"/>
+    <w:tmpl w:val="A4BE8918"/>
+    <w:lvl w:ilvl="0">
+      <w:start w:val="1"/>
+      <w:numFmt w:val="bullet"/>
+      <w:lvlText w:val="●"/>
+      <w:lvlJc w:val="left"/>
+      <w:pPr>
+        <w:ind w:left="720" w:hanging="360"/>
+      </w:pPr>
+      <w:rPr>
+        <w:u w:val="none"/>
+      </w:rPr>
+    </w:lvl>
+    <w:lvl w:ilvl="1">
+      <w:start w:val="1"/>
+      <w:numFmt w:val="bullet"/>
+      <w:lvlText w:val="○"/>
+      <w:lvlJc w:val="left"/>
+      <w:pPr>
+        <w:ind w:left="1440" w:hanging="360"/>
+      </w:pPr>
+      <w:rPr>
+        <w:u w:val="none"/>
+      </w:rPr>
+    </w:lvl>
+    <w:lvl w:ilvl="2">
+      <w:start w:val="1"/>
+      <w:numFmt w:val="bullet"/>
+      <w:lvlText w:val="■"/>
+      <w:lvlJc w:val="left"/>
+      <w:pPr>
+        <w:ind w:left="2160" w:hanging="360"/>
+      </w:pPr>
+      <w:rPr>
+        <w:u w:val="none"/>
+      </w:rPr>
+    </w:lvl>
+    <w:lvl w:ilvl="3">
+      <w:start w:val="1"/>
+      <w:numFmt w:val="bullet"/>
+      <w:lvlText w:val="●"/>
+      <w:lvlJc w:val="left"/>
+      <w:pPr>
+        <w:ind w:left="2880" w:hanging="360"/>
+      </w:pPr>
+      <w:rPr>
+        <w:u w:val="none"/>
+      </w:rPr>
+    </w:lvl>
+    <w:lvl w:ilvl="4">
+      <w:start w:val="1"/>
+      <w:numFmt w:val="bullet"/>
+      <w:lvlText w:val="○"/>
+      <w:lvlJc w:val="left"/>
+      <w:pPr>
+        <w:ind w:left="3600" w:hanging="360"/>
+      </w:pPr>
+      <w:rPr>
+        <w:u w:val="none"/>
+      </w:rPr>
+    </w:lvl>
+    <w:lvl w:ilvl="5">
+      <w:start w:val="1"/>
+      <w:numFmt w:val="bullet"/>
+      <w:lvlText w:val="■"/>
+      <w:lvlJc w:val="left"/>
+      <w:pPr>
+        <w:ind w:left="4320" w:hanging="360"/>
+      </w:pPr>
+      <w:rPr>
+        <w:u w:val="none"/>
+      </w:rPr>
+    </w:lvl>
+    <w:lvl w:ilvl="6">
+      <w:start w:val="1"/>
+      <w:numFmt w:val="bullet"/>
+      <w:lvlText w:val="●"/>
+      <w:lvlJc w:val="left"/>
+      <w:pPr>
+        <w:ind w:left="5040" w:hanging="360"/>
+      </w:pPr>
+      <w:rPr>
+        <w:u w:val="none"/>
+      </w:rPr>
+    </w:lvl>
+    <w:lvl w:ilvl="7">
+      <w:start w:val="1"/>
+      <w:numFmt w:val="bullet"/>
+      <w:lvlText w:val="○"/>
+      <w:lvlJc w:val="left"/>
+      <w:pPr>
+        <w:ind w:left="5760" w:hanging="360"/>
+      </w:pPr>
+      <w:rPr>
+        <w:u w:val="none"/>
+      </w:rPr>
+    </w:lvl>
+    <w:lvl w:ilvl="8">
+      <w:start w:val="1"/>
+      <w:numFmt w:val="bullet"/>
+      <w:lvlText w:val="■"/>
+      <w:lvlJc w:val="left"/>
+      <w:pPr>
+        <w:ind w:left="6480" w:hanging="360"/>
+      </w:pPr>
+      <w:rPr>
+        <w:u w:val="none"/>
+      </w:rPr>
+    </w:lvl>
+  </w:abstractNum>
+  <w:abstractNum w:abstractNumId="5" w15:restartNumberingAfterBreak="0">
+    <w:nsid w:val="7EE448DF"/>
+    <w:multiLevelType w:val="multilevel"/>
+    <w:tmpl w:val="9162D3DE"/>
+    <w:lvl w:ilvl="0">
+      <w:start w:val="1"/>
+      <w:numFmt w:val="decimal"/>
+      <w:lvlText w:val="%1."/>
+      <w:lvlJc w:val="left"/>
+      <w:pPr>
+        <w:ind w:left="720" w:hanging="360"/>
+      </w:pPr>
+      <w:rPr>
+        <w:rFonts w:ascii="Arial" w:eastAsia="Arial" w:hAnsi="Arial" w:cs="Arial"/>
+        <w:b/>
+        <w:u w:val="none"/>
+      </w:rPr>
+    </w:lvl>
+    <w:lvl w:ilvl="1">
+      <w:start w:val="1"/>
+      <w:numFmt w:val="lowerLetter"/>
+      <w:lvlText w:val="%2."/>
+      <w:lvlJc w:val="left"/>
+      <w:pPr>
+        <w:ind w:left="1440" w:hanging="360"/>
+      </w:pPr>
+      <w:rPr>
+        <w:u w:val="none"/>
+      </w:rPr>
+    </w:lvl>
+    <w:lvl w:ilvl="2">
+      <w:start w:val="1"/>
+      <w:numFmt w:val="lowerRoman"/>
+      <w:lvlText w:val="%3."/>
+      <w:lvlJc w:val="right"/>
+      <w:pPr>
+        <w:ind w:left="2160" w:hanging="360"/>
+      </w:pPr>
+      <w:rPr>
+        <w:u w:val="none"/>
+      </w:rPr>
+    </w:lvl>
+    <w:lvl w:ilvl="3">
+      <w:start w:val="1"/>
+      <w:numFmt w:val="decimal"/>
+      <w:lvlText w:val="%4."/>
+      <w:lvlJc w:val="left"/>
+      <w:pPr>
+        <w:ind w:left="2880" w:hanging="360"/>
+      </w:pPr>
+      <w:rPr>
+        <w:u w:val="none"/>
+      </w:rPr>
+    </w:lvl>
+    <w:lvl w:ilvl="4">
+      <w:start w:val="1"/>
+      <w:numFmt w:val="lowerLetter"/>
+      <w:lvlText w:val="%5."/>
+      <w:lvlJc w:val="left"/>
+      <w:pPr>
+        <w:ind w:left="3600" w:hanging="360"/>
+      </w:pPr>
+      <w:rPr>
+        <w:u w:val="none"/>
+      </w:rPr>
+    </w:lvl>
+    <w:lvl w:ilvl="5">
+      <w:start w:val="1"/>
+      <w:numFmt w:val="lowerRoman"/>
+      <w:lvlText w:val="%6."/>
+      <w:lvlJc w:val="right"/>
+      <w:pPr>
+        <w:ind w:left="4320" w:hanging="360"/>
+      </w:pPr>
+      <w:rPr>
+        <w:u w:val="none"/>
+      </w:rPr>
+    </w:lvl>
+    <w:lvl w:ilvl="6">
+      <w:start w:val="1"/>
+      <w:numFmt w:val="decimal"/>
+      <w:lvlText w:val="%7."/>
+      <w:lvlJc w:val="left"/>
+      <w:pPr>
+        <w:ind w:left="5040" w:hanging="360"/>
+      </w:pPr>
+      <w:rPr>
+        <w:u w:val="none"/>
+      </w:rPr>
+    </w:lvl>
+    <w:lvl w:ilvl="7">
+      <w:start w:val="1"/>
+      <w:numFmt w:val="lowerLetter"/>
+      <w:lvlText w:val="%8."/>
+      <w:lvlJc w:val="left"/>
+      <w:pPr>
+        <w:ind w:left="5760" w:hanging="360"/>
+      </w:pPr>
+      <w:rPr>
+        <w:u w:val="none"/>
+      </w:rPr>
+    </w:lvl>
+    <w:lvl w:ilvl="8">
+      <w:start w:val="1"/>
+      <w:numFmt w:val="lowerRoman"/>
+      <w:lvlText w:val="%9."/>
+      <w:lvlJc w:val="right"/>
+      <w:pPr>
+        <w:ind w:left="6480" w:hanging="360"/>
+      </w:pPr>
+      <w:rPr>
+        <w:u w:val="none"/>
+      </w:rPr>
+    </w:lvl>
+  </w:abstractNum>
   <w:num w:numId="1" w16cid:durableId="1228420373">
     <w:abstractNumId w:val="0"/>
   </w:num>
   <w:num w:numId="2" w16cid:durableId="1234050652">
-    <w:abstractNumId w:val="2"/>
+    <w:abstractNumId w:val="4"/>
   </w:num>
   <w:num w:numId="3" w16cid:durableId="1499348142">
-    <w:abstractNumId w:val="3"/>
+    <w:abstractNumId w:val="5"/>
   </w:num>
   <w:num w:numId="4" w16cid:durableId="1900821398">
     <w:abstractNumId w:val="1"/>
+  </w:num>
+  <w:num w:numId="5" w16cid:durableId="1100182271">
+    <w:abstractNumId w:val="3"/>
+  </w:num>
+  <w:num w:numId="6" w16cid:durableId="1035423596">
+    <w:abstractNumId w:val="2"/>
   </w:num>
 </w:numbering>
 </file>

</xml_diff>